<commit_message>
Added new offset system: FactorOffsetOptions
</commit_message>
<xml_diff>
--- a/Tâches ingénieurs3.docx
+++ b/Tâches ingénieurs3.docx
@@ -1,6 +1,6 @@
 
 <file path=word/document.xml><?xml version="1.0" encoding="utf-8"?>
-<w:document xmlns:wpc="http://schemas.microsoft.com/office/word/2010/wordprocessingCanvas" xmlns:cx="http://schemas.microsoft.com/office/drawing/2014/chartex" xmlns:cx1="http://schemas.microsoft.com/office/drawing/2015/9/8/chartex" xmlns:cx2="http://schemas.microsoft.com/office/drawing/2015/10/21/chartex" xmlns:cx3="http://schemas.microsoft.com/office/drawing/2016/5/9/chartex" xmlns:cx4="http://schemas.microsoft.com/office/drawing/2016/5/10/chartex" xmlns:cx5="http://schemas.microsoft.com/office/drawing/2016/5/11/chartex" xmlns:cx6="http://schemas.microsoft.com/office/drawing/2016/5/12/chartex" xmlns:cx7="http://schemas.microsoft.com/office/drawing/2016/5/13/chartex" xmlns:cx8="http://schemas.microsoft.com/office/drawing/2016/5/14/chartex" xmlns:mc="http://schemas.openxmlformats.org/markup-compatibility/2006" xmlns:aink="http://schemas.microsoft.com/office/drawing/2016/ink" xmlns:am3d="http://schemas.microsoft.com/office/drawing/2017/model3d" xmlns:o="urn:schemas-microsoft-com:office:office" xmlns:oel="http://schemas.microsoft.com/office/2019/extlst" xmlns:r="http://schemas.openxmlformats.org/officeDocument/2006/relationships" xmlns:m="http://schemas.openxmlformats.org/officeDocument/2006/math" xmlns:v="urn:schemas-microsoft-com:vml" xmlns:wp14="http://schemas.microsoft.com/office/word/2010/wordprocessingDrawing" xmlns:wp="http://schemas.openxmlformats.org/drawingml/2006/wordprocessingDrawing" xmlns:w10="urn:schemas-microsoft-com:office:word" xmlns:w="http://schemas.openxmlformats.org/wordprocessingml/2006/main" xmlns:w14="http://schemas.microsoft.com/office/word/2010/wordml" xmlns:w15="http://schemas.microsoft.com/office/word/2012/wordml" xmlns:w16cex="http://schemas.microsoft.com/office/word/2018/wordml/cex" xmlns:w16cid="http://schemas.microsoft.com/office/word/2016/wordml/cid" xmlns:w16="http://schemas.microsoft.com/office/word/2018/wordml" xmlns:w16sdtdh="http://schemas.microsoft.com/office/word/2020/wordml/sdtdatahash" xmlns:w16se="http://schemas.microsoft.com/office/word/2015/wordml/symex" xmlns:wpg="http://schemas.microsoft.com/office/word/2010/wordprocessingGroup" xmlns:wpi="http://schemas.microsoft.com/office/word/2010/wordprocessingInk" xmlns:wne="http://schemas.microsoft.com/office/word/2006/wordml" xmlns:wps="http://schemas.microsoft.com/office/word/2010/wordprocessingShape" mc:Ignorable="w14 w15 w16se w16cid w16 w16cex w16sdtdh wp14">
+<w:document xmlns:wpc="http://schemas.microsoft.com/office/word/2010/wordprocessingCanvas" xmlns:cx="http://schemas.microsoft.com/office/drawing/2014/chartex" xmlns:cx1="http://schemas.microsoft.com/office/drawing/2015/9/8/chartex" xmlns:cx2="http://schemas.microsoft.com/office/drawing/2015/10/21/chartex" xmlns:cx3="http://schemas.microsoft.com/office/drawing/2016/5/9/chartex" xmlns:cx4="http://schemas.microsoft.com/office/drawing/2016/5/10/chartex" xmlns:cx5="http://schemas.microsoft.com/office/drawing/2016/5/11/chartex" xmlns:cx6="http://schemas.microsoft.com/office/drawing/2016/5/12/chartex" xmlns:cx7="http://schemas.microsoft.com/office/drawing/2016/5/13/chartex" xmlns:cx8="http://schemas.microsoft.com/office/drawing/2016/5/14/chartex" xmlns:mc="http://schemas.openxmlformats.org/markup-compatibility/2006" xmlns:aink="http://schemas.microsoft.com/office/drawing/2016/ink" xmlns:am3d="http://schemas.microsoft.com/office/drawing/2017/model3d" xmlns:o="urn:schemas-microsoft-com:office:office" xmlns:oel="http://schemas.microsoft.com/office/2019/extlst" xmlns:r="http://schemas.openxmlformats.org/officeDocument/2006/relationships" xmlns:m="http://schemas.openxmlformats.org/officeDocument/2006/math" xmlns:v="urn:schemas-microsoft-com:vml" xmlns:wp14="http://schemas.microsoft.com/office/word/2010/wordprocessingDrawing" xmlns:wp="http://schemas.openxmlformats.org/drawingml/2006/wordprocessingDrawing" xmlns:w10="urn:schemas-microsoft-com:office:word" xmlns:w="http://schemas.openxmlformats.org/wordprocessingml/2006/main" xmlns:w14="http://schemas.microsoft.com/office/word/2010/wordml" xmlns:w15="http://schemas.microsoft.com/office/word/2012/wordml" xmlns:w16cex="http://schemas.microsoft.com/office/word/2018/wordml/cex" xmlns:w16cid="http://schemas.microsoft.com/office/word/2016/wordml/cid" xmlns:w16="http://schemas.microsoft.com/office/word/2018/wordml" xmlns:w16du="http://schemas.microsoft.com/office/word/2023/wordml/word16du" xmlns:w16sdtdh="http://schemas.microsoft.com/office/word/2020/wordml/sdtdatahash" xmlns:w16se="http://schemas.microsoft.com/office/word/2015/wordml/symex" xmlns:wpg="http://schemas.microsoft.com/office/word/2010/wordprocessingGroup" xmlns:wpi="http://schemas.microsoft.com/office/word/2010/wordprocessingInk" xmlns:wne="http://schemas.microsoft.com/office/word/2006/wordml" xmlns:wps="http://schemas.microsoft.com/office/word/2010/wordprocessingShape" mc:Ignorable="w14 w15 w16se w16cid w16 w16cex w16sdtdh wp14">
   <w:body>
     <w:p>
       <w:pPr>
@@ -85,32 +85,17 @@
           <w:numId w:val="10"/>
         </w:numPr>
         <w:jc w:val="both"/>
-        <w:rPr>
-          <w:highlight w:val="yellow"/>
-        </w:rPr>
-      </w:pPr>
-      <w:r>
-        <w:rPr>
-          <w:highlight w:val="yellow"/>
-        </w:rPr>
+      </w:pPr>
+      <w:r>
         <w:t>E</w:t>
       </w:r>
       <w:r>
-        <w:rPr>
-          <w:highlight w:val="yellow"/>
-        </w:rPr>
         <w:t>n position assis</w:t>
       </w:r>
       <w:r>
-        <w:rPr>
-          <w:highlight w:val="yellow"/>
-        </w:rPr>
         <w:t>e</w:t>
       </w:r>
       <w:r>
-        <w:rPr>
-          <w:highlight w:val="yellow"/>
-        </w:rPr>
         <w:t xml:space="preserve">. </w:t>
       </w:r>
     </w:p>
@@ -122,32 +107,17 @@
           <w:numId w:val="10"/>
         </w:numPr>
         <w:jc w:val="both"/>
-        <w:rPr>
-          <w:highlight w:val="yellow"/>
-        </w:rPr>
-      </w:pPr>
-      <w:r>
-        <w:rPr>
-          <w:highlight w:val="yellow"/>
-        </w:rPr>
+      </w:pPr>
+      <w:r>
         <w:t xml:space="preserve">Le </w:t>
       </w:r>
       <w:r>
-        <w:rPr>
-          <w:highlight w:val="yellow"/>
-        </w:rPr>
         <w:t>tronc bloqué par le dossier de sa chaise et par un blo</w:t>
       </w:r>
       <w:r>
-        <w:rPr>
-          <w:highlight w:val="yellow"/>
-        </w:rPr>
         <w:t>c</w:t>
       </w:r>
       <w:r>
-        <w:rPr>
-          <w:highlight w:val="yellow"/>
-        </w:rPr>
         <w:t xml:space="preserve"> au niveau de thorax. </w:t>
       </w:r>
     </w:p>
@@ -198,20 +168,11 @@
           <w:numId w:val="10"/>
         </w:numPr>
         <w:jc w:val="both"/>
-        <w:rPr>
-          <w:highlight w:val="yellow"/>
-        </w:rPr>
-      </w:pPr>
-      <w:r>
-        <w:rPr>
-          <w:highlight w:val="yellow"/>
-        </w:rPr>
+      </w:pPr>
+      <w:r>
         <w:t>La longueur du bras et de l'avant-bras de l'avatar seront les mêmes que celles des participants.</w:t>
       </w:r>
       <w:r>
-        <w:rPr>
-          <w:highlight w:val="yellow"/>
-        </w:rPr>
         <w:t xml:space="preserve"> </w:t>
       </w:r>
     </w:p>
@@ -249,24 +210,17 @@
           <w:numId w:val="10"/>
         </w:numPr>
         <w:jc w:val="both"/>
-        <w:rPr>
-          <w:highlight w:val="yellow"/>
-        </w:rPr>
       </w:pPr>
       <w:r>
         <w:t xml:space="preserve"> </w:t>
       </w:r>
       <w:r>
-        <w:rPr>
-          <w:highlight w:val="yellow"/>
-        </w:rPr>
         <w:t>Le bras sera visible en permanence dans la réalité virtuelle</w:t>
       </w:r>
       <w:commentRangeEnd w:id="1"/>
       <w:r>
         <w:rPr>
           <w:rStyle w:val="CommentReference"/>
-          <w:highlight w:val="yellow"/>
         </w:rPr>
         <w:commentReference w:id="1"/>
       </w:r>
@@ -279,38 +233,20 @@
           <w:numId w:val="10"/>
         </w:numPr>
         <w:jc w:val="both"/>
-        <w:rPr>
-          <w:highlight w:val="yellow"/>
-        </w:rPr>
-      </w:pPr>
-      <w:r>
-        <w:rPr>
-          <w:highlight w:val="yellow"/>
-        </w:rPr>
+      </w:pPr>
+      <w:r>
         <w:t>Lorsque le bras domina</w:t>
       </w:r>
       <w:r>
-        <w:rPr>
-          <w:highlight w:val="yellow"/>
-        </w:rPr>
         <w:t>n</w:t>
       </w:r>
       <w:r>
-        <w:rPr>
-          <w:highlight w:val="yellow"/>
-        </w:rPr>
         <w:t>t est au repos (dans la position de départ et pour la première partie de l’expérimentation)</w:t>
       </w:r>
       <w:r>
-        <w:rPr>
-          <w:highlight w:val="yellow"/>
-        </w:rPr>
         <w:t>, il</w:t>
       </w:r>
       <w:r>
-        <w:rPr>
-          <w:highlight w:val="yellow"/>
-        </w:rPr>
         <w:t xml:space="preserve"> sera sur une petite table (pas visible en réalité virtuelle), l’épaule aura un angle d’environ 50 degré d’abduction et le coude en flexion d’environ 80 degré (à voir selon la position de départ). </w:t>
       </w:r>
     </w:p>
@@ -322,84 +258,70 @@
           <w:numId w:val="10"/>
         </w:numPr>
         <w:jc w:val="both"/>
-        <w:rPr>
-          <w:highlight w:val="yellow"/>
-        </w:rPr>
-      </w:pPr>
-      <w:r>
-        <w:rPr>
-          <w:color w:val="000000" w:themeColor="text1"/>
-          <w:highlight w:val="yellow"/>
+      </w:pPr>
+      <w:r>
+        <w:rPr>
+          <w:color w:val="000000" w:themeColor="text1"/>
         </w:rPr>
         <w:t>La main des participants sera placée en position de départ (</w:t>
       </w:r>
       <w:r>
         <w:rPr>
           <w:color w:val="000000" w:themeColor="text1"/>
-          <w:highlight w:val="yellow"/>
         </w:rPr>
         <w:t xml:space="preserve">la position de départ sera de </w:t>
       </w:r>
       <w:r>
         <w:rPr>
           <w:color w:val="000000" w:themeColor="text1"/>
-          <w:highlight w:val="yellow"/>
         </w:rPr>
         <w:t>couleur</w:t>
       </w:r>
       <w:r>
         <w:rPr>
           <w:color w:val="000000" w:themeColor="text1"/>
-          <w:highlight w:val="yellow"/>
         </w:rPr>
         <w:t xml:space="preserve"> blanche </w:t>
       </w:r>
       <w:r>
         <w:rPr>
           <w:color w:val="000000" w:themeColor="text1"/>
-          <w:highlight w:val="yellow"/>
         </w:rPr>
         <w:t>dans la</w:t>
       </w:r>
       <w:r>
         <w:rPr>
           <w:color w:val="000000" w:themeColor="text1"/>
-          <w:highlight w:val="yellow"/>
         </w:rPr>
         <w:t xml:space="preserve"> réalité virtuelle et</w:t>
       </w:r>
       <w:r>
         <w:rPr>
           <w:color w:val="000000" w:themeColor="text1"/>
-          <w:highlight w:val="yellow"/>
         </w:rPr>
         <w:t xml:space="preserve"> ce point sera visible tout le long de l’</w:t>
       </w:r>
       <w:r>
         <w:rPr>
           <w:color w:val="000000" w:themeColor="text1"/>
-          <w:highlight w:val="yellow"/>
         </w:rPr>
         <w:t>expérience</w:t>
       </w:r>
       <w:r>
         <w:rPr>
           <w:color w:val="000000" w:themeColor="text1"/>
-          <w:highlight w:val="yellow"/>
         </w:rPr>
         <w:t xml:space="preserve">) </w:t>
       </w:r>
       <w:r>
         <w:rPr>
           <w:color w:val="000000" w:themeColor="text1"/>
-          <w:highlight w:val="yellow"/>
         </w:rPr>
         <w:t xml:space="preserve">standardisée par l'angle de l'épaule et du coude où le sujet </w:t>
       </w:r>
       <w:r>
         <w:rPr>
           <w:color w:val="000000" w:themeColor="text1"/>
-          <w:highlight w:val="yellow"/>
         </w:rPr>
         <w:t>devra repositionner sa mai</w:t>
       </w:r>
@@ -407,7 +329,6 @@
         <w:r>
           <w:rPr>
             <w:color w:val="000000" w:themeColor="text1"/>
-            <w:highlight w:val="yellow"/>
           </w:rPr>
           <w:t xml:space="preserve">n </w:t>
         </w:r>
@@ -415,7 +336,6 @@
       <w:r>
         <w:rPr>
           <w:color w:val="000000" w:themeColor="text1"/>
-          <w:highlight w:val="yellow"/>
         </w:rPr>
         <w:t>après chaque mouvement d’atteinte vers une cible.</w:t>
       </w:r>
@@ -476,28 +396,16 @@
           <w:numId w:val="10"/>
         </w:numPr>
         <w:jc w:val="both"/>
-        <w:rPr>
-          <w:highlight w:val="yellow"/>
-        </w:rPr>
-      </w:pPr>
-      <w:r>
-        <w:rPr>
-          <w:highlight w:val="yellow"/>
-        </w:rPr>
+      </w:pPr>
+      <w:r>
         <w:t>Pendant les expérimentations, l'environnement virtuel est visualisé du point de vue de la première personne du participant au moyen d'un avatar, c'est-</w:t>
       </w:r>
       <w:proofErr w:type="spellStart"/>
       <w:r>
-        <w:rPr>
-          <w:highlight w:val="yellow"/>
-        </w:rPr>
         <w:t>a</w:t>
       </w:r>
       <w:proofErr w:type="spellEnd"/>
       <w:r>
-        <w:rPr>
-          <w:highlight w:val="yellow"/>
-        </w:rPr>
         <w:t xml:space="preserve">̀-dire une représentation visuelle du participant dans le monde virtuel. </w:t>
       </w:r>
     </w:p>
@@ -509,28 +417,16 @@
           <w:numId w:val="10"/>
         </w:numPr>
         <w:jc w:val="both"/>
-        <w:rPr>
-          <w:highlight w:val="yellow"/>
-        </w:rPr>
-      </w:pPr>
-      <w:r>
-        <w:rPr>
-          <w:highlight w:val="yellow"/>
-        </w:rPr>
+      </w:pPr>
+      <w:r>
         <w:t>La tête reste mobile &amp;</w:t>
       </w:r>
       <w:ins w:id="4" w:author="Cyril Duclos" w:date="2022-07-11T08:18:00Z">
         <w:r>
-          <w:rPr>
-            <w:highlight w:val="yellow"/>
-          </w:rPr>
           <w:t xml:space="preserve"> </w:t>
         </w:r>
       </w:ins>
       <w:r>
-        <w:rPr>
-          <w:highlight w:val="yellow"/>
-        </w:rPr>
         <w:t xml:space="preserve">le participant reçoit comme consigne de bouger au minimum la tête pour éviter les changements de plans au niveau de la vision. </w:t>
       </w:r>
     </w:p>
@@ -796,58 +692,31 @@
           <w:numId w:val="10"/>
         </w:numPr>
         <w:jc w:val="both"/>
-        <w:rPr>
-          <w:highlight w:val="yellow"/>
-        </w:rPr>
-      </w:pPr>
-      <w:r>
-        <w:rPr>
-          <w:highlight w:val="yellow"/>
-        </w:rPr>
+      </w:pPr>
+      <w:r>
         <w:t xml:space="preserve">Il aperçoit aussi la position de départ, qui est </w:t>
       </w:r>
       <w:r>
-        <w:rPr>
-          <w:highlight w:val="yellow"/>
-        </w:rPr>
         <w:t xml:space="preserve">un point </w:t>
       </w:r>
       <w:r>
-        <w:rPr>
-          <w:highlight w:val="yellow"/>
-        </w:rPr>
         <w:t>de couleur blanch</w:t>
       </w:r>
       <w:r>
-        <w:rPr>
-          <w:highlight w:val="yellow"/>
-        </w:rPr>
         <w:t>e</w:t>
       </w:r>
       <w:r>
-        <w:rPr>
-          <w:highlight w:val="yellow"/>
-        </w:rPr>
         <w:t xml:space="preserve"> (10 cm de diamètre)</w:t>
       </w:r>
       <w:r>
-        <w:rPr>
-          <w:highlight w:val="yellow"/>
-        </w:rPr>
         <w:t>. Cette position de départ, a contrario des cibles</w:t>
       </w:r>
       <w:ins w:id="10" w:author="Cyril Duclos" w:date="2022-07-11T08:22:00Z">
         <w:r>
-          <w:rPr>
-            <w:highlight w:val="yellow"/>
-          </w:rPr>
           <w:t>,</w:t>
         </w:r>
       </w:ins>
       <w:r>
-        <w:rPr>
-          <w:highlight w:val="yellow"/>
-        </w:rPr>
         <w:t xml:space="preserve"> sera visible tout au long de l’expérience. </w:t>
       </w:r>
     </w:p>
@@ -925,26 +794,14 @@
           <w:numId w:val="10"/>
         </w:numPr>
         <w:jc w:val="both"/>
-        <w:rPr>
-          <w:highlight w:val="yellow"/>
-        </w:rPr>
-      </w:pPr>
-      <w:r>
-        <w:rPr>
-          <w:highlight w:val="yellow"/>
-        </w:rPr>
+      </w:pPr>
+      <w:r>
         <w:t xml:space="preserve">Le participant ne </w:t>
       </w:r>
       <w:r>
-        <w:rPr>
-          <w:highlight w:val="yellow"/>
-        </w:rPr>
         <w:t>voi</w:t>
       </w:r>
       <w:r>
-        <w:rPr>
-          <w:highlight w:val="yellow"/>
-        </w:rPr>
         <w:t xml:space="preserve">t pas les vibrateurs sur son bras en réalité virtuelle. Les vibrateurs seront placés en réalité sur le bras au plus proche de l’épaule un devant et un derrière (deltoïde antérieur et postérieur.) et au plus proche du coude (le bout du biceps et du triceps). </w:t>
       </w:r>
     </w:p>
@@ -956,21 +813,12 @@
           <w:numId w:val="10"/>
         </w:numPr>
         <w:jc w:val="both"/>
-        <w:rPr>
-          <w:highlight w:val="yellow"/>
-        </w:rPr>
-      </w:pPr>
-      <w:r>
-        <w:rPr>
-          <w:highlight w:val="yellow"/>
-        </w:rPr>
+      </w:pPr>
+      <w:r>
         <w:lastRenderedPageBreak/>
         <w:t xml:space="preserve">Le participant </w:t>
       </w:r>
       <w:r>
-        <w:rPr>
-          <w:highlight w:val="yellow"/>
-        </w:rPr>
         <w:t xml:space="preserve">doit pouvoir garder le casque de réalité virtuelle tout au long de l’expérience sur la tête. </w:t>
       </w:r>
     </w:p>
@@ -1020,14 +868,12 @@
         <w:jc w:val="both"/>
         <w:rPr>
           <w:rFonts w:ascii="TimesNewRomanPSMT" w:eastAsia="Times New Roman" w:hAnsi="TimesNewRomanPSMT"/>
-          <w:highlight w:val="yellow"/>
           <w:lang w:eastAsia="fr-FR"/>
         </w:rPr>
       </w:pPr>
       <w:r>
         <w:rPr>
           <w:rFonts w:ascii="TimesNewRomanPSMT" w:eastAsia="Times New Roman" w:hAnsi="TimesNewRomanPSMT"/>
-          <w:highlight w:val="yellow"/>
           <w:lang w:eastAsia="fr-FR"/>
         </w:rPr>
         <w:t xml:space="preserve">Les quatre conditions proprioceptives seront produites par 4 conditions de stimulations vibratoires : </w:t>
@@ -1041,14 +887,10 @@
           <w:numId w:val="10"/>
         </w:numPr>
         <w:jc w:val="both"/>
-        <w:rPr>
-          <w:highlight w:val="yellow"/>
-        </w:rPr>
       </w:pPr>
       <w:r>
         <w:rPr>
           <w:rFonts w:ascii="TimesNewRomanPSMT" w:eastAsia="Times New Roman" w:hAnsi="TimesNewRomanPSMT"/>
-          <w:highlight w:val="yellow"/>
           <w:lang w:eastAsia="fr-FR"/>
         </w:rPr>
         <w:t xml:space="preserve">1) pas de vibrations </w:t>
@@ -1062,14 +904,10 @@
           <w:numId w:val="10"/>
         </w:numPr>
         <w:jc w:val="both"/>
-        <w:rPr>
-          <w:highlight w:val="yellow"/>
-        </w:rPr>
       </w:pPr>
       <w:r>
         <w:rPr>
           <w:rFonts w:ascii="TimesNewRomanPSMT" w:eastAsia="Times New Roman" w:hAnsi="TimesNewRomanPSMT"/>
-          <w:highlight w:val="yellow"/>
           <w:lang w:eastAsia="fr-FR"/>
         </w:rPr>
         <w:t xml:space="preserve">2) vibration congruente avec le sens du mouvement </w:t>
@@ -1083,14 +921,10 @@
           <w:numId w:val="10"/>
         </w:numPr>
         <w:jc w:val="both"/>
-        <w:rPr>
-          <w:highlight w:val="yellow"/>
-        </w:rPr>
       </w:pPr>
       <w:r>
         <w:rPr>
           <w:rFonts w:ascii="TimesNewRomanPSMT" w:eastAsia="Times New Roman" w:hAnsi="TimesNewRomanPSMT"/>
-          <w:highlight w:val="yellow"/>
           <w:lang w:eastAsia="fr-FR"/>
         </w:rPr>
         <w:t xml:space="preserve">3) vibration non-congruente avec le sens du mouvement </w:t>
@@ -1104,14 +938,10 @@
           <w:numId w:val="10"/>
         </w:numPr>
         <w:jc w:val="both"/>
-        <w:rPr>
-          <w:highlight w:val="yellow"/>
-        </w:rPr>
       </w:pPr>
       <w:r>
         <w:rPr>
           <w:rFonts w:ascii="TimesNewRomanPSMT" w:eastAsia="Times New Roman" w:hAnsi="TimesNewRomanPSMT"/>
-          <w:highlight w:val="yellow"/>
           <w:lang w:eastAsia="fr-FR"/>
         </w:rPr>
         <w:t xml:space="preserve">4) </w:t>
@@ -1120,7 +950,6 @@
       <w:r>
         <w:rPr>
           <w:rFonts w:ascii="TimesNewRomanPSMT" w:eastAsia="Times New Roman" w:hAnsi="TimesNewRomanPSMT"/>
-          <w:highlight w:val="yellow"/>
           <w:lang w:eastAsia="fr-FR"/>
         </w:rPr>
         <w:t>co</w:t>
@@ -1129,7 +958,6 @@
       <w:r>
         <w:rPr>
           <w:rFonts w:ascii="TimesNewRomanPSMT" w:eastAsia="Times New Roman" w:hAnsi="TimesNewRomanPSMT"/>
-          <w:highlight w:val="yellow"/>
           <w:lang w:eastAsia="fr-FR"/>
         </w:rPr>
         <w:t xml:space="preserve">-vibration. </w:t>
@@ -1241,14 +1069,8 @@
     <w:p>
       <w:pPr>
         <w:jc w:val="both"/>
-        <w:rPr>
-          <w:highlight w:val="yellow"/>
-        </w:rPr>
-      </w:pPr>
-      <w:r>
-        <w:rPr>
-          <w:highlight w:val="yellow"/>
-        </w:rPr>
+      </w:pPr>
+      <w:r>
         <w:t xml:space="preserve">Les trois conditions visuelles seront produites par les stimulations visuelles sont : </w:t>
       </w:r>
     </w:p>
@@ -1260,26 +1082,14 @@
           <w:numId w:val="10"/>
         </w:numPr>
         <w:jc w:val="both"/>
-        <w:rPr>
-          <w:highlight w:val="yellow"/>
-        </w:rPr>
-      </w:pPr>
-      <w:r>
-        <w:rPr>
-          <w:highlight w:val="yellow"/>
-        </w:rPr>
+      </w:pPr>
+      <w:r>
         <w:t>1) réalité́ virtuelle congruente avec le mouvement d’atteinte</w:t>
       </w:r>
       <w:r>
-        <w:rPr>
-          <w:highlight w:val="yellow"/>
-        </w:rPr>
         <w:t xml:space="preserve"> </w:t>
       </w:r>
       <w:r>
-        <w:rPr>
-          <w:highlight w:val="yellow"/>
-        </w:rPr>
         <w:t>réel</w:t>
       </w:r>
     </w:p>
@@ -1291,26 +1101,14 @@
           <w:numId w:val="10"/>
         </w:numPr>
         <w:jc w:val="both"/>
-        <w:rPr>
-          <w:highlight w:val="yellow"/>
-        </w:rPr>
-      </w:pPr>
-      <w:r>
-        <w:rPr>
-          <w:highlight w:val="yellow"/>
-        </w:rPr>
+      </w:pPr>
+      <w:r>
         <w:t>2) raccourcissement en réalité́ virtuelle du mouvement d’atteinte</w:t>
       </w:r>
       <w:r>
-        <w:rPr>
-          <w:highlight w:val="yellow"/>
-        </w:rPr>
         <w:t xml:space="preserve"> </w:t>
       </w:r>
       <w:r>
-        <w:rPr>
-          <w:highlight w:val="yellow"/>
-        </w:rPr>
         <w:t>réel</w:t>
       </w:r>
     </w:p>
@@ -1322,38 +1120,20 @@
           <w:numId w:val="10"/>
         </w:numPr>
         <w:jc w:val="both"/>
-        <w:rPr>
-          <w:highlight w:val="yellow"/>
-        </w:rPr>
-      </w:pPr>
-      <w:r>
-        <w:rPr>
-          <w:highlight w:val="yellow"/>
-        </w:rPr>
+      </w:pPr>
+      <w:r>
         <w:t xml:space="preserve">3) </w:t>
       </w:r>
       <w:r>
-        <w:rPr>
-          <w:highlight w:val="yellow"/>
-        </w:rPr>
         <w:t xml:space="preserve">allongement </w:t>
       </w:r>
       <w:r>
-        <w:rPr>
-          <w:highlight w:val="yellow"/>
-        </w:rPr>
         <w:t>en réalité́ virtuelle du mouvement d’atteinte</w:t>
       </w:r>
       <w:r>
-        <w:rPr>
-          <w:highlight w:val="yellow"/>
-        </w:rPr>
         <w:t xml:space="preserve"> réel</w:t>
       </w:r>
       <w:r>
-        <w:rPr>
-          <w:highlight w:val="yellow"/>
-        </w:rPr>
         <w:t>.</w:t>
       </w:r>
     </w:p>
@@ -1588,7 +1368,6 @@
       <w:r>
         <w:rPr>
           <w:color w:val="000000" w:themeColor="text1"/>
-          <w:highlight w:val="yellow"/>
         </w:rPr>
         <w:t>Tout d'abord, l'incarnation avec l'avatar sera assurée en permettant aux participants d'expérimenter le fait que l'avatar bouge de façon synchronisée avec leurs propres mouvements.</w:t>
       </w:r>
@@ -1641,15 +1420,14 @@
       <w:r>
         <w:rPr>
           <w:color w:val="000000" w:themeColor="text1"/>
-          <w:highlight w:val="yellow"/>
-        </w:rPr>
-        <w:t>il n’y a jamais plus d’une cible visible pendant l’expérimentation</w:t>
-      </w:r>
-      <w:r>
-        <w:rPr>
-          <w:color w:val="000000" w:themeColor="text1"/>
-        </w:rPr>
-        <w:t xml:space="preserve">. </w:t>
+        </w:rPr>
+        <w:t>il n’y a jamais plus d’une cible visible pendant l’expérimentation.</w:t>
+      </w:r>
+      <w:r>
+        <w:rPr>
+          <w:color w:val="000000" w:themeColor="text1"/>
+        </w:rPr>
+        <w:t xml:space="preserve"> </w:t>
       </w:r>
       <w:r>
         <w:rPr>
@@ -1770,15 +1548,8 @@
       <w:r>
         <w:rPr>
           <w:color w:val="000000" w:themeColor="text1"/>
-          <w:highlight w:val="yellow"/>
-        </w:rPr>
-        <w:t>Pause dans l’apparition des cibles.</w:t>
-      </w:r>
-      <w:r>
-        <w:rPr>
-          <w:color w:val="000000" w:themeColor="text1"/>
-        </w:rPr>
-        <w:t xml:space="preserve"> </w:t>
+        </w:rPr>
+        <w:t xml:space="preserve">Pause dans l’apparition des cibles. </w:t>
       </w:r>
     </w:p>
     <w:p>
@@ -1792,7 +1563,6 @@
       <w:r>
         <w:rPr>
           <w:color w:val="000000" w:themeColor="text1"/>
-          <w:highlight w:val="yellow"/>
         </w:rPr>
         <w:t xml:space="preserve">On laisse le temps au participant de donner son avis sur l’incarnation de l’avatar, c’est-à-dire si le participant </w:t>
       </w:r>
@@ -1800,7 +1570,6 @@
         <w:r>
           <w:rPr>
             <w:color w:val="000000" w:themeColor="text1"/>
-            <w:highlight w:val="yellow"/>
           </w:rPr>
           <w:t>a</w:t>
         </w:r>
@@ -1808,7 +1577,6 @@
       <w:r>
         <w:rPr>
           <w:color w:val="000000" w:themeColor="text1"/>
-          <w:highlight w:val="yellow"/>
         </w:rPr>
         <w:t xml:space="preserve"> l’impression que le mouvement effectué en réalité est égal à celui effectué par l’avatar.</w:t>
       </w:r>
@@ -2260,28 +2028,118 @@
       <w:r>
         <w:rPr>
           <w:color w:val="000000" w:themeColor="text1"/>
+        </w:rPr>
+        <w:t xml:space="preserve">Dans la première phase de l'expérimentation, c'est-à-dire la phase de mesure des perceptions de mouvement et des réponses motrices spontanées, les participants recevront seulement les stimulations (visuelles et vibratoires) sans produire de mouvement volontaire vers les cibles. </w:t>
+      </w:r>
+    </w:p>
+    <w:p>
+      <w:pPr>
+        <w:spacing w:line="276" w:lineRule="auto"/>
+        <w:jc w:val="both"/>
+        <w:rPr>
+          <w:color w:val="000000" w:themeColor="text1"/>
+        </w:rPr>
+      </w:pPr>
+    </w:p>
+    <w:p>
+      <w:pPr>
+        <w:spacing w:line="276" w:lineRule="auto"/>
+        <w:jc w:val="both"/>
+        <w:rPr>
+          <w:color w:val="000000" w:themeColor="text1"/>
+        </w:rPr>
+      </w:pPr>
+      <w:r>
+        <w:rPr>
+          <w:color w:val="000000" w:themeColor="text1"/>
+        </w:rPr>
+        <w:t>L</w:t>
+      </w:r>
+      <w:r>
+        <w:rPr>
+          <w:color w:val="000000" w:themeColor="text1"/>
+        </w:rPr>
+        <w:t>es essais expérimentaux seront présentés (</w:t>
+      </w:r>
+      <w:commentRangeStart w:id="24"/>
+      <w:r>
+        <w:rPr>
+          <w:color w:val="000000" w:themeColor="text1"/>
+        </w:rPr>
+        <w:t>3 répétitions vers les 4 cibles</w:t>
+      </w:r>
+      <w:commentRangeEnd w:id="24"/>
+      <w:r>
+        <w:rPr>
+          <w:rStyle w:val="CommentReference"/>
+        </w:rPr>
+        <w:commentReference w:id="24"/>
+      </w:r>
+      <w:r>
+        <w:rPr>
+          <w:color w:val="000000" w:themeColor="text1"/>
+        </w:rPr>
+        <w:t xml:space="preserve">), alors que les participants auront pour consigne de ne pas bouger, mais aussi de ne pas empêcher tout mouvement qui pourrait apparaitre. </w:t>
+      </w:r>
+    </w:p>
+    <w:p>
+      <w:pPr>
+        <w:spacing w:line="276" w:lineRule="auto"/>
+        <w:jc w:val="both"/>
+        <w:rPr>
+          <w:color w:val="000000" w:themeColor="text1"/>
+        </w:rPr>
+      </w:pPr>
+      <w:r>
+        <w:rPr>
+          <w:color w:val="000000" w:themeColor="text1"/>
+        </w:rPr>
+        <w:t xml:space="preserve">Chaque condition sera testée seule ou en combinaison : </w:t>
+      </w:r>
+      <w:r>
+        <w:rPr>
+          <w:color w:val="000000" w:themeColor="text1"/>
+        </w:rPr>
+        <w:t xml:space="preserve"> </w:t>
+      </w:r>
+    </w:p>
+    <w:p>
+      <w:pPr>
+        <w:spacing w:line="276" w:lineRule="auto"/>
+        <w:jc w:val="both"/>
+        <w:rPr>
+          <w:color w:val="000000" w:themeColor="text1"/>
           <w:highlight w:val="yellow"/>
         </w:rPr>
-        <w:t>Dans la première phase de l'expérimentation, c'est-à-dire la phase de mesure des perceptions de mouvement et des réponses motrices spontanées, les participants recevront seulement les stimulations (visuelles et vibratoires) sans produire de mouvement volontaire vers les cibles.</w:t>
-      </w:r>
-      <w:r>
-        <w:rPr>
-          <w:color w:val="000000" w:themeColor="text1"/>
-        </w:rPr>
-        <w:t xml:space="preserve"> </w:t>
-      </w:r>
-    </w:p>
-    <w:p>
-      <w:pPr>
+      </w:pPr>
+    </w:p>
+    <w:p>
+      <w:pPr>
+        <w:pStyle w:val="ListParagraph"/>
+        <w:numPr>
+          <w:ilvl w:val="0"/>
+          <w:numId w:val="9"/>
+        </w:numPr>
         <w:spacing w:line="276" w:lineRule="auto"/>
         <w:jc w:val="both"/>
         <w:rPr>
           <w:color w:val="000000" w:themeColor="text1"/>
         </w:rPr>
       </w:pPr>
-    </w:p>
-    <w:p>
-      <w:pPr>
+      <w:r>
+        <w:rPr>
+          <w:color w:val="000000" w:themeColor="text1"/>
+        </w:rPr>
+        <w:t>Visuel seul (seul l'avatar est présenté, sans vibration)</w:t>
+      </w:r>
+    </w:p>
+    <w:p>
+      <w:pPr>
+        <w:pStyle w:val="ListParagraph"/>
+        <w:numPr>
+          <w:ilvl w:val="0"/>
+          <w:numId w:val="9"/>
+        </w:numPr>
         <w:spacing w:line="276" w:lineRule="auto"/>
         <w:jc w:val="both"/>
         <w:rPr>
@@ -2291,81 +2149,52 @@
       <w:r>
         <w:rPr>
           <w:color w:val="000000" w:themeColor="text1"/>
-          <w:highlight w:val="yellow"/>
-        </w:rPr>
-        <w:t>L</w:t>
-      </w:r>
-      <w:r>
-        <w:rPr>
-          <w:color w:val="000000" w:themeColor="text1"/>
-          <w:highlight w:val="yellow"/>
-        </w:rPr>
-        <w:t>es essais expérimentaux seront présentés (</w:t>
-      </w:r>
-      <w:commentRangeStart w:id="24"/>
-      <w:r>
-        <w:rPr>
-          <w:color w:val="000000" w:themeColor="text1"/>
-          <w:highlight w:val="yellow"/>
-        </w:rPr>
-        <w:t>3 répétitions vers les 4 cibles</w:t>
-      </w:r>
-      <w:commentRangeEnd w:id="24"/>
-      <w:r>
-        <w:rPr>
-          <w:rStyle w:val="CommentReference"/>
-        </w:rPr>
-        <w:commentReference w:id="24"/>
-      </w:r>
-      <w:r>
-        <w:rPr>
-          <w:color w:val="000000" w:themeColor="text1"/>
-          <w:highlight w:val="yellow"/>
-        </w:rPr>
-        <w:t>),</w:t>
-      </w:r>
-      <w:r>
-        <w:rPr>
-          <w:color w:val="000000" w:themeColor="text1"/>
-        </w:rPr>
-        <w:t xml:space="preserve"> </w:t>
-      </w:r>
-      <w:r>
-        <w:rPr>
-          <w:color w:val="000000" w:themeColor="text1"/>
-          <w:highlight w:val="yellow"/>
-        </w:rPr>
-        <w:t>alors que les participants auront pour consigne de ne pas bouger, mais aussi de ne pas empêcher tout mouvement qui pourrait apparaitre.</w:t>
-      </w:r>
-      <w:r>
-        <w:rPr>
-          <w:color w:val="000000" w:themeColor="text1"/>
-        </w:rPr>
-        <w:t xml:space="preserve"> </w:t>
-      </w:r>
-    </w:p>
-    <w:p>
-      <w:pPr>
+        </w:rPr>
+        <w:t>Proprioceptif seul (seules les vibrations sont appliquées,</w:t>
+      </w:r>
+      <w:r>
+        <w:rPr>
+          <w:color w:val="000000" w:themeColor="text1"/>
+        </w:rPr>
+        <w:t xml:space="preserve"> noir dans le casque de réalité virtuelle comme si le participant avait les yeux fermés</w:t>
+      </w:r>
+      <w:r>
+        <w:rPr>
+          <w:color w:val="000000" w:themeColor="text1"/>
+        </w:rPr>
+        <w:t>)</w:t>
+      </w:r>
+    </w:p>
+    <w:p>
+      <w:pPr>
+        <w:pStyle w:val="ListParagraph"/>
+        <w:numPr>
+          <w:ilvl w:val="0"/>
+          <w:numId w:val="9"/>
+        </w:numPr>
         <w:spacing w:line="276" w:lineRule="auto"/>
         <w:jc w:val="both"/>
         <w:rPr>
           <w:color w:val="000000" w:themeColor="text1"/>
-          <w:highlight w:val="yellow"/>
-        </w:rPr>
-      </w:pPr>
-      <w:r>
-        <w:rPr>
-          <w:color w:val="000000" w:themeColor="text1"/>
-          <w:highlight w:val="yellow"/>
-        </w:rPr>
-        <w:t xml:space="preserve">Chaque condition sera testée seule ou en combinaison : </w:t>
-      </w:r>
-      <w:r>
-        <w:rPr>
-          <w:color w:val="000000" w:themeColor="text1"/>
-          <w:highlight w:val="yellow"/>
-        </w:rPr>
-        <w:t xml:space="preserve"> </w:t>
+        </w:rPr>
+      </w:pPr>
+      <w:r>
+        <w:rPr>
+          <w:color w:val="000000" w:themeColor="text1"/>
+        </w:rPr>
+        <w:t>Stimulations combinées (Avatar avec vibrations co</w:t>
+      </w:r>
+      <w:r>
+        <w:rPr>
+          <w:color w:val="000000" w:themeColor="text1"/>
+        </w:rPr>
+        <w:t>ngruentes</w:t>
+      </w:r>
+      <w:r>
+        <w:rPr>
+          <w:color w:val="000000" w:themeColor="text1"/>
+        </w:rPr>
+        <w:t>).</w:t>
       </w:r>
     </w:p>
     <w:p>
@@ -2374,125 +2203,20 @@
         <w:jc w:val="both"/>
         <w:rPr>
           <w:color w:val="000000" w:themeColor="text1"/>
-          <w:highlight w:val="yellow"/>
-        </w:rPr>
-      </w:pPr>
-    </w:p>
-    <w:p>
-      <w:pPr>
-        <w:pStyle w:val="ListParagraph"/>
-        <w:numPr>
-          <w:ilvl w:val="0"/>
-          <w:numId w:val="9"/>
-        </w:numPr>
+        </w:rPr>
+      </w:pPr>
+    </w:p>
+    <w:p>
+      <w:pPr>
         <w:spacing w:line="276" w:lineRule="auto"/>
         <w:jc w:val="both"/>
         <w:rPr>
           <w:color w:val="000000" w:themeColor="text1"/>
-          <w:highlight w:val="yellow"/>
-        </w:rPr>
-      </w:pPr>
-      <w:r>
-        <w:rPr>
-          <w:color w:val="000000" w:themeColor="text1"/>
-          <w:highlight w:val="yellow"/>
-        </w:rPr>
-        <w:t>Visuel seul (seul l'avatar est présenté, sans vibration)</w:t>
-      </w:r>
-    </w:p>
-    <w:p>
-      <w:pPr>
-        <w:pStyle w:val="ListParagraph"/>
-        <w:numPr>
-          <w:ilvl w:val="0"/>
-          <w:numId w:val="9"/>
-        </w:numPr>
-        <w:spacing w:line="276" w:lineRule="auto"/>
-        <w:jc w:val="both"/>
-        <w:rPr>
-          <w:color w:val="000000" w:themeColor="text1"/>
-          <w:highlight w:val="yellow"/>
-        </w:rPr>
-      </w:pPr>
-      <w:r>
-        <w:rPr>
-          <w:color w:val="000000" w:themeColor="text1"/>
-          <w:highlight w:val="yellow"/>
-        </w:rPr>
-        <w:t>Proprioceptif seul (seules les vibrations sont appliquées,</w:t>
-      </w:r>
-      <w:r>
-        <w:rPr>
-          <w:color w:val="000000" w:themeColor="text1"/>
-          <w:highlight w:val="yellow"/>
-        </w:rPr>
-        <w:t xml:space="preserve"> noir dans le casque de réalité virtuelle comme si le participant avait les yeux fermés</w:t>
-      </w:r>
-      <w:r>
-        <w:rPr>
-          <w:color w:val="000000" w:themeColor="text1"/>
-          <w:highlight w:val="yellow"/>
-        </w:rPr>
-        <w:t>)</w:t>
-      </w:r>
-    </w:p>
-    <w:p>
-      <w:pPr>
-        <w:pStyle w:val="ListParagraph"/>
-        <w:numPr>
-          <w:ilvl w:val="0"/>
-          <w:numId w:val="9"/>
-        </w:numPr>
-        <w:spacing w:line="276" w:lineRule="auto"/>
-        <w:jc w:val="both"/>
-        <w:rPr>
-          <w:color w:val="000000" w:themeColor="text1"/>
-          <w:highlight w:val="yellow"/>
-        </w:rPr>
-      </w:pPr>
-      <w:r>
-        <w:rPr>
-          <w:color w:val="000000" w:themeColor="text1"/>
-          <w:highlight w:val="yellow"/>
-        </w:rPr>
-        <w:t>Stimulations combinées (Avatar avec vibrations co</w:t>
-      </w:r>
-      <w:r>
-        <w:rPr>
-          <w:color w:val="000000" w:themeColor="text1"/>
-          <w:highlight w:val="yellow"/>
-        </w:rPr>
-        <w:t>ngruentes</w:t>
-      </w:r>
-      <w:r>
-        <w:rPr>
-          <w:color w:val="000000" w:themeColor="text1"/>
-          <w:highlight w:val="yellow"/>
-        </w:rPr>
-        <w:t>).</w:t>
-      </w:r>
-    </w:p>
-    <w:p>
-      <w:pPr>
-        <w:spacing w:line="276" w:lineRule="auto"/>
-        <w:jc w:val="both"/>
-        <w:rPr>
-          <w:color w:val="000000" w:themeColor="text1"/>
-        </w:rPr>
-      </w:pPr>
-    </w:p>
-    <w:p>
-      <w:pPr>
-        <w:spacing w:line="276" w:lineRule="auto"/>
-        <w:jc w:val="both"/>
-        <w:rPr>
-          <w:color w:val="000000" w:themeColor="text1"/>
-        </w:rPr>
-      </w:pPr>
-      <w:r>
-        <w:rPr>
-          <w:color w:val="000000" w:themeColor="text1"/>
-          <w:highlight w:val="yellow"/>
+        </w:rPr>
+      </w:pPr>
+      <w:r>
+        <w:rPr>
+          <w:color w:val="000000" w:themeColor="text1"/>
         </w:rPr>
         <w:t>Les stimulations dureront 3 secondes pour représenter l'atteinte de la cible. Les mouvements de l'avatar seront des mouvements stéréotypés, indépendants des mouvements réels des participants dans cette phase, comme un enregistrement vidéo du mouvement.</w:t>
       </w:r>
@@ -2505,7 +2229,6 @@
       <w:r>
         <w:rPr>
           <w:color w:val="000000" w:themeColor="text1"/>
-          <w:highlight w:val="yellow"/>
         </w:rPr>
         <w:t>Les mouvements spontanés du bras seront mesurés lors de chaque stimulation grâce au système d'analyse du mouvement</w:t>
       </w:r>
@@ -2574,35 +2297,30 @@
       <w:r>
         <w:rPr>
           <w:color w:val="000000" w:themeColor="text1"/>
-          <w:highlight w:val="yellow"/>
         </w:rPr>
         <w:t xml:space="preserve">4 conditions proprioceptives seules, 3 conditions visuelles seules, </w:t>
       </w:r>
       <w:r>
         <w:rPr>
           <w:color w:val="000000" w:themeColor="text1"/>
-          <w:highlight w:val="yellow"/>
         </w:rPr>
         <w:t>8</w:t>
       </w:r>
       <w:r>
         <w:rPr>
           <w:color w:val="000000" w:themeColor="text1"/>
-          <w:highlight w:val="yellow"/>
         </w:rPr>
         <w:t xml:space="preserve"> conditions combinées = 19 conditions de 10 secondes, 3</w:t>
       </w:r>
       <w:r>
         <w:rPr>
           <w:color w:val="000000" w:themeColor="text1"/>
-          <w:highlight w:val="yellow"/>
         </w:rPr>
         <w:t xml:space="preserve">(x10 seconde) </w:t>
       </w:r>
       <w:r>
         <w:rPr>
           <w:color w:val="000000" w:themeColor="text1"/>
-          <w:highlight w:val="yellow"/>
         </w:rPr>
         <w:t>essais chacun = environ 9 minutes</w:t>
       </w:r>
@@ -2651,15 +2369,9 @@
         <w:jc w:val="both"/>
       </w:pPr>
       <w:r>
-        <w:rPr>
-          <w:highlight w:val="yellow"/>
-        </w:rPr>
         <w:t xml:space="preserve">Stimulations proprioceptives ; </w:t>
       </w:r>
       <w:r>
-        <w:rPr>
-          <w:highlight w:val="yellow"/>
-        </w:rPr>
         <w:t>Vibration à appliquer yeux fermés :</w:t>
       </w:r>
       <w:r>
@@ -2752,15 +2464,9 @@
         <w:jc w:val="both"/>
       </w:pPr>
       <w:r>
-        <w:rPr>
-          <w:highlight w:val="yellow"/>
-        </w:rPr>
         <w:t>Stimulations visuelles ; Mouvement</w:t>
       </w:r>
       <w:r>
-        <w:rPr>
-          <w:highlight w:val="yellow"/>
-        </w:rPr>
         <w:t xml:space="preserve"> en réalité virtuelle de l’avatar dans le casque VR :</w:t>
       </w:r>
       <w:r>
@@ -2847,27 +2553,15 @@
         <w:jc w:val="both"/>
       </w:pPr>
       <w:r>
-        <w:rPr>
-          <w:highlight w:val="yellow"/>
-        </w:rPr>
         <w:t xml:space="preserve">Stimulations visuelles et proprioceptives ; </w:t>
       </w:r>
       <w:r>
-        <w:rPr>
-          <w:highlight w:val="yellow"/>
-        </w:rPr>
         <w:t xml:space="preserve">Vibration </w:t>
       </w:r>
       <w:r>
-        <w:rPr>
-          <w:highlight w:val="yellow"/>
-        </w:rPr>
         <w:t xml:space="preserve">congruente avec le mouvement réel </w:t>
       </w:r>
       <w:r>
-        <w:rPr>
-          <w:highlight w:val="yellow"/>
-        </w:rPr>
         <w:t>+ mouvement en réalité virtuelle de l’avatar dans le casque VR</w:t>
       </w:r>
       <w:r>
@@ -2956,9 +2650,6 @@
         </w:rPr>
       </w:pPr>
       <w:r>
-        <w:rPr>
-          <w:highlight w:val="yellow"/>
-        </w:rPr>
         <w:t>Stimulations visuelles et proprioceptives ; Vibration non- congruente avec le mouvement réel + mouvement en réalité virtuelle de l’avatar dans le casque VR :</w:t>
       </w:r>
     </w:p>
@@ -3079,23 +2770,14 @@
         <w:jc w:val="both"/>
       </w:pPr>
       <w:r>
-        <w:rPr>
-          <w:highlight w:val="yellow"/>
-        </w:rPr>
         <w:t xml:space="preserve">Stimulations visuelles et proprioceptives ; </w:t>
       </w:r>
       <w:proofErr w:type="spellStart"/>
       <w:r>
-        <w:rPr>
-          <w:highlight w:val="yellow"/>
-        </w:rPr>
         <w:t>Covibration</w:t>
       </w:r>
       <w:proofErr w:type="spellEnd"/>
       <w:r>
-        <w:rPr>
-          <w:highlight w:val="yellow"/>
-        </w:rPr>
         <w:t xml:space="preserve"> + mouvement en réalité virtuelle de l’avatar dans le casque VR :</w:t>
       </w:r>
     </w:p>
@@ -3508,7 +3190,6 @@
       <w:r>
         <w:rPr>
           <w:color w:val="000000" w:themeColor="text1"/>
-          <w:highlight w:val="yellow"/>
         </w:rPr>
         <w:t xml:space="preserve"> Ce qui fera uniquement une vidéo du bras se déplaçant </w:t>
       </w:r>
@@ -3516,7 +3197,6 @@
       <w:r>
         <w:rPr>
           <w:color w:val="000000" w:themeColor="text1"/>
-          <w:highlight w:val="yellow"/>
         </w:rPr>
         <w:t>de la positon</w:t>
       </w:r>
@@ -3524,21 +3204,18 @@
       <w:r>
         <w:rPr>
           <w:color w:val="000000" w:themeColor="text1"/>
-          <w:highlight w:val="yellow"/>
         </w:rPr>
         <w:t xml:space="preserve"> de départ </w:t>
       </w:r>
       <w:r>
         <w:rPr>
           <w:color w:val="000000" w:themeColor="text1"/>
-          <w:highlight w:val="yellow"/>
         </w:rPr>
         <w:t xml:space="preserve">(blanche) </w:t>
       </w:r>
       <w:r>
         <w:rPr>
           <w:color w:val="000000" w:themeColor="text1"/>
-          <w:highlight w:val="yellow"/>
         </w:rPr>
         <w:t>vers la cible, donc 4 vidéos au total.</w:t>
       </w:r>
@@ -3587,7 +3264,6 @@
       <w:r>
         <w:rPr>
           <w:color w:val="000000" w:themeColor="text1"/>
-          <w:highlight w:val="yellow"/>
         </w:rPr>
         <w:t>Dans la seconde phase de l'expérimentation, c'est-à-dire la mesure de l'effet des stimulations sensorielles sur les mouvements volontaires, les participants devront réaliser volontairement les mouvements vers les cibles.</w:t>
       </w:r>
@@ -3651,77 +3327,66 @@
       <w:r>
         <w:rPr>
           <w:color w:val="000000" w:themeColor="text1"/>
-          <w:highlight w:val="yellow"/>
         </w:rPr>
         <w:t xml:space="preserve">Chaque mouvement d’atteinte devra être effectué sur une période de trois secondes précisément, </w:t>
       </w:r>
       <w:r>
         <w:rPr>
           <w:color w:val="000000" w:themeColor="text1"/>
-          <w:highlight w:val="yellow"/>
         </w:rPr>
         <w:t>suivi</w:t>
       </w:r>
       <w:r>
         <w:rPr>
           <w:color w:val="000000" w:themeColor="text1"/>
-          <w:highlight w:val="yellow"/>
         </w:rPr>
         <w:t xml:space="preserve"> d’un maintien de la position finale pendant 1 seconde et d’un retour à la position initiale. Lorsque le participant aura la main au niveau de la position initiale, il pourra visualiser la cible puis au moment où le patient </w:t>
       </w:r>
       <w:r>
         <w:rPr>
           <w:color w:val="000000" w:themeColor="text1"/>
-          <w:highlight w:val="yellow"/>
         </w:rPr>
         <w:t xml:space="preserve">bougera </w:t>
       </w:r>
       <w:r>
         <w:rPr>
           <w:color w:val="000000" w:themeColor="text1"/>
-          <w:highlight w:val="yellow"/>
         </w:rPr>
         <w:t xml:space="preserve">sa main de la position initiale, alors la phase de mouvement d’atteinte sera enclenchée (trois secondes). À partir de ce </w:t>
       </w:r>
       <w:r>
         <w:rPr>
           <w:color w:val="000000" w:themeColor="text1"/>
-          <w:highlight w:val="yellow"/>
         </w:rPr>
         <w:t>moment-</w:t>
       </w:r>
       <w:r>
         <w:rPr>
           <w:color w:val="000000" w:themeColor="text1"/>
-          <w:highlight w:val="yellow"/>
         </w:rPr>
         <w:t>là, il</w:t>
       </w:r>
       <w:r>
         <w:rPr>
           <w:color w:val="000000" w:themeColor="text1"/>
-          <w:highlight w:val="yellow"/>
         </w:rPr>
         <w:t xml:space="preserve"> ne verra plus la c</w:t>
       </w:r>
       <w:r>
         <w:rPr>
           <w:color w:val="000000" w:themeColor="text1"/>
-          <w:highlight w:val="yellow"/>
         </w:rPr>
         <w:t xml:space="preserve">ible jusqu’au retour de la main </w:t>
       </w:r>
       <w:r>
         <w:rPr>
           <w:color w:val="000000" w:themeColor="text1"/>
-          <w:highlight w:val="yellow"/>
         </w:rPr>
         <w:t>à la position initiale pour le prochain mouvement</w:t>
       </w:r>
       <w:r>
         <w:rPr>
           <w:color w:val="000000" w:themeColor="text1"/>
-          <w:highlight w:val="yellow"/>
         </w:rPr>
         <w:t>. Ces trois étapes constituent un essai.</w:t>
       </w:r>
@@ -3757,7 +3422,6 @@
       <w:r>
         <w:rPr>
           <w:color w:val="000000" w:themeColor="text1"/>
-          <w:highlight w:val="yellow"/>
         </w:rPr>
         <w:t xml:space="preserve">Chacune des </w:t>
       </w:r>
@@ -3766,7 +3430,6 @@
           <w:b/>
           <w:bCs/>
           <w:color w:val="000000" w:themeColor="text1"/>
-          <w:highlight w:val="yellow"/>
         </w:rPr>
         <w:t xml:space="preserve">12 différentes conditions </w:t>
       </w:r>
@@ -3775,35 +3438,30 @@
           <w:b/>
           <w:bCs/>
           <w:color w:val="000000" w:themeColor="text1"/>
-          <w:highlight w:val="yellow"/>
         </w:rPr>
         <w:t xml:space="preserve">expérimentales </w:t>
       </w:r>
       <w:r>
         <w:rPr>
           <w:color w:val="000000" w:themeColor="text1"/>
-          <w:highlight w:val="yellow"/>
         </w:rPr>
         <w:t xml:space="preserve">(stimulation du tableau 1) </w:t>
       </w:r>
       <w:r>
         <w:rPr>
           <w:color w:val="000000" w:themeColor="text1"/>
-          <w:highlight w:val="yellow"/>
         </w:rPr>
         <w:t>sera effectuée trois fois, non consécutive</w:t>
       </w:r>
       <w:r>
         <w:rPr>
           <w:color w:val="000000" w:themeColor="text1"/>
-          <w:highlight w:val="yellow"/>
         </w:rPr>
         <w:t>s</w:t>
       </w:r>
       <w:r>
         <w:rPr>
           <w:color w:val="000000" w:themeColor="text1"/>
-          <w:highlight w:val="yellow"/>
         </w:rPr>
         <w:t>, par cible, l'ensemble des 36 mouvements étant proposé de manière quasi-aléatoire, afin d’éviter un apprentissage moteur plus important à la fin de l’expérience qu’au début.</w:t>
       </w:r>
@@ -3937,7 +3595,6 @@
       <w:r>
         <w:rPr>
           <w:color w:val="000000" w:themeColor="text1"/>
-          <w:highlight w:val="yellow"/>
         </w:rPr>
         <w:t xml:space="preserve">Cette </w:t>
       </w:r>
@@ -3946,14 +3603,12 @@
           <w:b/>
           <w:bCs/>
           <w:color w:val="000000" w:themeColor="text1"/>
-          <w:highlight w:val="yellow"/>
         </w:rPr>
         <w:t>condition contrôle</w:t>
       </w:r>
       <w:r>
         <w:rPr>
           <w:color w:val="000000" w:themeColor="text1"/>
-          <w:highlight w:val="yellow"/>
         </w:rPr>
         <w:t xml:space="preserve"> (condition A) sera effectuée avant chaque </w:t>
       </w:r>
@@ -3962,16 +3617,52 @@
           <w:b/>
           <w:bCs/>
           <w:color w:val="000000" w:themeColor="text1"/>
-          <w:highlight w:val="yellow"/>
         </w:rPr>
         <w:t>condition expérimentale</w:t>
       </w:r>
       <w:r>
         <w:rPr>
           <w:color w:val="000000" w:themeColor="text1"/>
-          <w:highlight w:val="yellow"/>
-        </w:rPr>
-        <w:t xml:space="preserve"> vers la cible correspondante.</w:t>
+        </w:rPr>
+        <w:t xml:space="preserve"> vers la cible correspondante. </w:t>
+      </w:r>
+      <w:r>
+        <w:rPr>
+          <w:color w:val="000000" w:themeColor="text1"/>
+        </w:rPr>
+        <w:t>La cible disparait lors du retour à la position de départ, et ne réapparait que pour le début de l'essai expérimental.</w:t>
+      </w:r>
+    </w:p>
+    <w:p>
+      <w:pPr>
+        <w:spacing w:line="276" w:lineRule="auto"/>
+        <w:jc w:val="both"/>
+        <w:rPr>
+          <w:color w:val="000000" w:themeColor="text1"/>
+        </w:rPr>
+      </w:pPr>
+    </w:p>
+    <w:p>
+      <w:pPr>
+        <w:spacing w:line="276" w:lineRule="auto"/>
+        <w:jc w:val="both"/>
+        <w:rPr>
+          <w:color w:val="000000" w:themeColor="text1"/>
+        </w:rPr>
+      </w:pPr>
+      <w:r>
+        <w:rPr>
+          <w:color w:val="000000" w:themeColor="text1"/>
+          <w:u w:val="single"/>
+        </w:rPr>
+        <w:t>Nombre total </w:t>
+      </w:r>
+      <w:r>
+        <w:rPr>
+          <w:color w:val="000000" w:themeColor="text1"/>
+          <w:u w:val="single"/>
+        </w:rPr>
+        <w:t>d’essais :</w:t>
       </w:r>
       <w:r>
         <w:rPr>
@@ -3982,9 +3673,8 @@
       <w:r>
         <w:rPr>
           <w:color w:val="000000" w:themeColor="text1"/>
-          <w:highlight w:val="yellow"/>
-        </w:rPr>
-        <w:t>La cible disparait lors du retour à la position de départ, et ne réapparait que pour le début de l'essai expérimental.</w:t>
+        </w:rPr>
+        <w:t xml:space="preserve"> Il y aura en tout un nombre d’essais qui s’élève à un total de :</w:t>
       </w:r>
     </w:p>
     <w:p>
@@ -3995,6 +3685,160 @@
           <w:color w:val="000000" w:themeColor="text1"/>
         </w:rPr>
       </w:pPr>
+      <w:commentRangeStart w:id="38"/>
+      <w:r>
+        <w:rPr>
+          <w:color w:val="000000" w:themeColor="text1"/>
+        </w:rPr>
+        <w:t>4 essais de mise en condition du participant</w:t>
+      </w:r>
+      <w:r>
+        <w:rPr>
+          <w:color w:val="000000" w:themeColor="text1"/>
+        </w:rPr>
+        <w:t xml:space="preserve"> </w:t>
+      </w:r>
+      <w:commentRangeEnd w:id="38"/>
+      <w:r>
+        <w:rPr>
+          <w:rStyle w:val="CommentReference"/>
+        </w:rPr>
+        <w:commentReference w:id="38"/>
+      </w:r>
+      <w:r>
+        <w:rPr>
+          <w:color w:val="000000" w:themeColor="text1"/>
+        </w:rPr>
+        <w:t>+</w:t>
+      </w:r>
+      <w:r>
+        <w:rPr>
+          <w:color w:val="000000" w:themeColor="text1"/>
+        </w:rPr>
+        <w:t xml:space="preserve"> 12 conditions expérimentales x 4 cibles </w:t>
+      </w:r>
+      <w:r>
+        <w:rPr>
+          <w:color w:val="000000" w:themeColor="text1"/>
+        </w:rPr>
+        <w:t xml:space="preserve">(3 répétitions) </w:t>
+      </w:r>
+      <w:r>
+        <w:rPr>
+          <w:color w:val="000000" w:themeColor="text1"/>
+        </w:rPr>
+        <w:t xml:space="preserve">+ 12 conditions </w:t>
+      </w:r>
+      <w:proofErr w:type="gramStart"/>
+      <w:r>
+        <w:rPr>
+          <w:color w:val="000000" w:themeColor="text1"/>
+        </w:rPr>
+        <w:t>contrôle</w:t>
+      </w:r>
+      <w:proofErr w:type="gramEnd"/>
+      <w:r>
+        <w:rPr>
+          <w:color w:val="000000" w:themeColor="text1"/>
+        </w:rPr>
+        <w:t xml:space="preserve"> </w:t>
+      </w:r>
+      <w:r>
+        <w:rPr>
+          <w:color w:val="000000" w:themeColor="text1"/>
+        </w:rPr>
+        <w:t xml:space="preserve">x 4 cibles </w:t>
+      </w:r>
+      <w:r>
+        <w:rPr>
+          <w:color w:val="000000" w:themeColor="text1"/>
+        </w:rPr>
+        <w:t xml:space="preserve">(3 répétitions) </w:t>
+      </w:r>
+      <w:r>
+        <w:rPr>
+          <w:color w:val="000000" w:themeColor="text1"/>
+        </w:rPr>
+        <w:t xml:space="preserve">= </w:t>
+      </w:r>
+      <w:r>
+        <w:rPr>
+          <w:color w:val="000000" w:themeColor="text1"/>
+        </w:rPr>
+        <w:t>292</w:t>
+      </w:r>
+      <w:r>
+        <w:rPr>
+          <w:color w:val="000000" w:themeColor="text1"/>
+        </w:rPr>
+        <w:t xml:space="preserve"> essais. La durée totale de l’expérience sera d</w:t>
+      </w:r>
+      <w:r>
+        <w:rPr>
+          <w:color w:val="000000" w:themeColor="text1"/>
+        </w:rPr>
+        <w:t>’environ</w:t>
+      </w:r>
+      <w:r>
+        <w:rPr>
+          <w:color w:val="000000" w:themeColor="text1"/>
+        </w:rPr>
+        <w:t xml:space="preserve"> : </w:t>
+      </w:r>
+      <w:r>
+        <w:rPr>
+          <w:color w:val="000000" w:themeColor="text1"/>
+        </w:rPr>
+        <w:t>292 sec</w:t>
+      </w:r>
+      <w:r>
+        <w:rPr>
+          <w:color w:val="000000" w:themeColor="text1"/>
+        </w:rPr>
+        <w:t xml:space="preserve"> x </w:t>
+      </w:r>
+      <w:r>
+        <w:rPr>
+          <w:color w:val="000000" w:themeColor="text1"/>
+        </w:rPr>
+        <w:t>5</w:t>
+      </w:r>
+      <w:r>
+        <w:rPr>
+          <w:color w:val="000000" w:themeColor="text1"/>
+        </w:rPr>
+        <w:t xml:space="preserve">= </w:t>
+      </w:r>
+      <w:r>
+        <w:rPr>
+          <w:color w:val="000000" w:themeColor="text1"/>
+        </w:rPr>
+        <w:t xml:space="preserve">1460 </w:t>
+      </w:r>
+      <w:r>
+        <w:rPr>
+          <w:color w:val="000000" w:themeColor="text1"/>
+        </w:rPr>
+        <w:t xml:space="preserve">sec. = </w:t>
+      </w:r>
+      <w:r>
+        <w:rPr>
+          <w:color w:val="000000" w:themeColor="text1"/>
+        </w:rPr>
+        <w:t>25</w:t>
+      </w:r>
+      <w:r>
+        <w:rPr>
+          <w:color w:val="000000" w:themeColor="text1"/>
+        </w:rPr>
+        <w:t xml:space="preserve"> minutes environ.</w:t>
+      </w:r>
+      <w:r>
+        <w:rPr>
+          <w:color w:val="000000" w:themeColor="text1"/>
+        </w:rPr>
+        <w:t xml:space="preserve"> Des pauses seront proposées régulièrement aux participants.</w:t>
+      </w:r>
     </w:p>
     <w:p>
       <w:pPr>
@@ -4004,234 +3848,34 @@
           <w:color w:val="000000" w:themeColor="text1"/>
         </w:rPr>
       </w:pPr>
-      <w:r>
-        <w:rPr>
-          <w:color w:val="000000" w:themeColor="text1"/>
+    </w:p>
+    <w:p>
+      <w:pPr>
+        <w:jc w:val="both"/>
+      </w:pPr>
+    </w:p>
+    <w:p>
+      <w:pPr>
+        <w:jc w:val="both"/>
+        <w:rPr>
+          <w:color w:val="000000" w:themeColor="text1"/>
+        </w:rPr>
+      </w:pPr>
+      <w:r>
+        <w:rPr>
           <w:u w:val="single"/>
         </w:rPr>
-        <w:t>Nombre total </w:t>
-      </w:r>
-      <w:r>
-        <w:rPr>
-          <w:color w:val="000000" w:themeColor="text1"/>
-          <w:u w:val="single"/>
-        </w:rPr>
-        <w:t>d’essais :</w:t>
-      </w:r>
-      <w:r>
-        <w:rPr>
-          <w:color w:val="000000" w:themeColor="text1"/>
-        </w:rPr>
-        <w:t xml:space="preserve"> </w:t>
-      </w:r>
-      <w:r>
-        <w:rPr>
-          <w:color w:val="000000" w:themeColor="text1"/>
-        </w:rPr>
-        <w:t xml:space="preserve"> Il y aura en tout un nombre d’essais qui s’élève à un total de :</w:t>
-      </w:r>
-    </w:p>
-    <w:p>
-      <w:pPr>
-        <w:spacing w:line="276" w:lineRule="auto"/>
-        <w:jc w:val="both"/>
-        <w:rPr>
-          <w:color w:val="000000" w:themeColor="text1"/>
-        </w:rPr>
-      </w:pPr>
-      <w:commentRangeStart w:id="38"/>
-      <w:r>
-        <w:rPr>
-          <w:color w:val="000000" w:themeColor="text1"/>
-        </w:rPr>
-        <w:t>4 essais de mise en condition du participant</w:t>
-      </w:r>
-      <w:r>
-        <w:rPr>
-          <w:color w:val="000000" w:themeColor="text1"/>
-        </w:rPr>
-        <w:t xml:space="preserve"> </w:t>
-      </w:r>
-      <w:commentRangeEnd w:id="38"/>
-      <w:r>
-        <w:rPr>
-          <w:rStyle w:val="CommentReference"/>
-        </w:rPr>
-        <w:commentReference w:id="38"/>
-      </w:r>
-      <w:r>
-        <w:rPr>
-          <w:color w:val="000000" w:themeColor="text1"/>
-        </w:rPr>
-        <w:t>+</w:t>
-      </w:r>
-      <w:r>
-        <w:rPr>
-          <w:color w:val="000000" w:themeColor="text1"/>
-        </w:rPr>
-        <w:t xml:space="preserve"> 12 conditions expérimentales x 4 cibles </w:t>
-      </w:r>
-      <w:r>
-        <w:rPr>
-          <w:color w:val="000000" w:themeColor="text1"/>
-        </w:rPr>
-        <w:t xml:space="preserve">(3 répétitions) </w:t>
-      </w:r>
-      <w:r>
-        <w:rPr>
-          <w:color w:val="000000" w:themeColor="text1"/>
-        </w:rPr>
-        <w:t xml:space="preserve">+ 12 conditions </w:t>
-      </w:r>
-      <w:proofErr w:type="gramStart"/>
-      <w:r>
-        <w:rPr>
-          <w:color w:val="000000" w:themeColor="text1"/>
-        </w:rPr>
-        <w:t>contrôle</w:t>
-      </w:r>
-      <w:proofErr w:type="gramEnd"/>
-      <w:r>
-        <w:rPr>
-          <w:color w:val="000000" w:themeColor="text1"/>
-        </w:rPr>
-        <w:t xml:space="preserve"> </w:t>
-      </w:r>
-      <w:r>
-        <w:rPr>
-          <w:color w:val="000000" w:themeColor="text1"/>
-        </w:rPr>
-        <w:t xml:space="preserve">x 4 cibles </w:t>
-      </w:r>
-      <w:r>
-        <w:rPr>
-          <w:color w:val="000000" w:themeColor="text1"/>
-        </w:rPr>
-        <w:t xml:space="preserve">(3 répétitions) </w:t>
-      </w:r>
-      <w:r>
-        <w:rPr>
-          <w:color w:val="000000" w:themeColor="text1"/>
-        </w:rPr>
-        <w:t xml:space="preserve">= </w:t>
-      </w:r>
-      <w:r>
-        <w:rPr>
-          <w:color w:val="000000" w:themeColor="text1"/>
-        </w:rPr>
-        <w:t>292</w:t>
-      </w:r>
-      <w:r>
-        <w:rPr>
-          <w:color w:val="000000" w:themeColor="text1"/>
-        </w:rPr>
-        <w:t xml:space="preserve"> essais. La durée totale de l’expérience sera d</w:t>
-      </w:r>
-      <w:r>
-        <w:rPr>
-          <w:color w:val="000000" w:themeColor="text1"/>
-        </w:rPr>
-        <w:t>’environ</w:t>
-      </w:r>
-      <w:r>
-        <w:rPr>
-          <w:color w:val="000000" w:themeColor="text1"/>
-        </w:rPr>
-        <w:t xml:space="preserve"> : </w:t>
-      </w:r>
-      <w:r>
-        <w:rPr>
-          <w:color w:val="000000" w:themeColor="text1"/>
-        </w:rPr>
-        <w:t>292 sec</w:t>
-      </w:r>
-      <w:r>
-        <w:rPr>
-          <w:color w:val="000000" w:themeColor="text1"/>
-        </w:rPr>
-        <w:t xml:space="preserve"> x </w:t>
-      </w:r>
-      <w:r>
-        <w:rPr>
-          <w:color w:val="000000" w:themeColor="text1"/>
-        </w:rPr>
-        <w:t>5</w:t>
-      </w:r>
-      <w:r>
-        <w:rPr>
-          <w:color w:val="000000" w:themeColor="text1"/>
-        </w:rPr>
-        <w:t xml:space="preserve">= </w:t>
-      </w:r>
-      <w:r>
-        <w:rPr>
-          <w:color w:val="000000" w:themeColor="text1"/>
-        </w:rPr>
-        <w:t xml:space="preserve">1460 </w:t>
-      </w:r>
-      <w:r>
-        <w:rPr>
-          <w:color w:val="000000" w:themeColor="text1"/>
-        </w:rPr>
-        <w:t xml:space="preserve">sec. = </w:t>
-      </w:r>
-      <w:r>
-        <w:rPr>
-          <w:color w:val="000000" w:themeColor="text1"/>
-        </w:rPr>
-        <w:t>25</w:t>
-      </w:r>
-      <w:r>
-        <w:rPr>
-          <w:color w:val="000000" w:themeColor="text1"/>
-        </w:rPr>
-        <w:t xml:space="preserve"> minutes environ.</w:t>
-      </w:r>
-      <w:r>
-        <w:rPr>
-          <w:color w:val="000000" w:themeColor="text1"/>
-        </w:rPr>
-        <w:t xml:space="preserve"> Des pauses seront proposées régulièrement aux participants.</w:t>
-      </w:r>
-    </w:p>
-    <w:p>
-      <w:pPr>
-        <w:spacing w:line="276" w:lineRule="auto"/>
-        <w:jc w:val="both"/>
-        <w:rPr>
-          <w:color w:val="000000" w:themeColor="text1"/>
-        </w:rPr>
-      </w:pPr>
-    </w:p>
-    <w:p>
-      <w:pPr>
-        <w:jc w:val="both"/>
-      </w:pPr>
-    </w:p>
-    <w:p>
-      <w:pPr>
-        <w:jc w:val="both"/>
-        <w:rPr>
-          <w:color w:val="000000" w:themeColor="text1"/>
-        </w:rPr>
-      </w:pPr>
-      <w:r>
-        <w:rPr>
-          <w:u w:val="single"/>
-        </w:rPr>
         <w:t xml:space="preserve">Chronomètre : </w:t>
       </w:r>
       <w:r>
         <w:rPr>
           <w:color w:val="000000" w:themeColor="text1"/>
-          <w:highlight w:val="yellow"/>
         </w:rPr>
         <w:t xml:space="preserve">Le sujet aura un support visuel </w:t>
       </w:r>
       <w:r>
         <w:rPr>
           <w:color w:val="000000" w:themeColor="text1"/>
-          <w:highlight w:val="yellow"/>
         </w:rPr>
         <w:t>(</w:t>
       </w:r>
@@ -4239,14 +3883,12 @@
       <w:r>
         <w:rPr>
           <w:color w:val="000000" w:themeColor="text1"/>
-          <w:highlight w:val="yellow"/>
         </w:rPr>
         <w:t>chronom</w:t>
       </w:r>
       <w:r>
         <w:rPr>
           <w:color w:val="000000" w:themeColor="text1"/>
-          <w:highlight w:val="yellow"/>
           <w:lang w:val="fr-CA"/>
         </w:rPr>
         <w:t>ètre</w:t>
@@ -4255,7 +3897,6 @@
       <w:r>
         <w:rPr>
           <w:color w:val="000000" w:themeColor="text1"/>
-          <w:highlight w:val="yellow"/>
           <w:lang w:val="fr-CA"/>
         </w:rPr>
         <w:t xml:space="preserve">) </w:t>
@@ -4263,21 +3904,18 @@
       <w:r>
         <w:rPr>
           <w:color w:val="000000" w:themeColor="text1"/>
-          <w:highlight w:val="yellow"/>
         </w:rPr>
         <w:t>dans l’environnement virtuel pour le temps (</w:t>
       </w:r>
       <w:r>
         <w:rPr>
           <w:color w:val="000000" w:themeColor="text1"/>
-          <w:highlight w:val="yellow"/>
         </w:rPr>
         <w:t>3 secondes</w:t>
       </w:r>
       <w:r>
         <w:rPr>
           <w:color w:val="000000" w:themeColor="text1"/>
-          <w:highlight w:val="yellow"/>
         </w:rPr>
         <w:t>) lors des différentes étapes de chaque essai</w:t>
       </w:r>
@@ -4285,7 +3923,6 @@
         <w:r>
           <w:rPr>
             <w:color w:val="000000" w:themeColor="text1"/>
-            <w:highlight w:val="yellow"/>
           </w:rPr>
           <w:t>.</w:t>
         </w:r>
@@ -4302,19 +3939,16 @@
         <w:jc w:val="both"/>
       </w:pPr>
       <w:r>
-        <w:rPr>
-          <w:highlight w:val="yellow"/>
-        </w:rPr>
         <w:t>Le chronomètre est uniquement utile pour la seconde phase de l’expérimentation</w:t>
       </w:r>
       <w:r>
-        <w:rPr>
-          <w:highlight w:val="yellow"/>
-        </w:rPr>
         <w:t xml:space="preserve"> (modulation de mouvement)</w:t>
       </w:r>
       <w:r>
-        <w:t xml:space="preserve">. Le chronomètre est divisé en 3 phase, ces 3 phases concordent avec les 3 phases de </w:t>
+        <w:t>.</w:t>
+      </w:r>
+      <w:r>
+        <w:t xml:space="preserve"> Le chronomètre est divisé en 3 phase, ces 3 phases concordent avec les 3 phases de </w:t>
       </w:r>
       <w:r>
         <w:t xml:space="preserve">l’expérimentation c’est-à-dire : </w:t>
@@ -4492,45 +4126,24 @@
         <w:jc w:val="both"/>
       </w:pPr>
       <w:r>
-        <w:rPr>
-          <w:highlight w:val="yellow"/>
-        </w:rPr>
         <w:t xml:space="preserve">Le Chronomètre </w:t>
       </w:r>
       <w:r>
-        <w:rPr>
-          <w:highlight w:val="yellow"/>
-        </w:rPr>
         <w:t xml:space="preserve">fonctionne </w:t>
       </w:r>
       <w:r>
-        <w:rPr>
-          <w:highlight w:val="yellow"/>
-        </w:rPr>
         <w:t xml:space="preserve">sur le principe </w:t>
       </w:r>
       <w:r>
-        <w:rPr>
-          <w:highlight w:val="yellow"/>
-        </w:rPr>
         <w:t>d’une barre</w:t>
       </w:r>
       <w:r>
-        <w:rPr>
-          <w:highlight w:val="yellow"/>
-        </w:rPr>
         <w:t xml:space="preserve">, en haut à droite de l’écran, en couleur, </w:t>
       </w:r>
       <w:r>
-        <w:rPr>
-          <w:highlight w:val="yellow"/>
-        </w:rPr>
         <w:t>qui s’é</w:t>
       </w:r>
       <w:r>
-        <w:rPr>
-          <w:highlight w:val="yellow"/>
-        </w:rPr>
         <w:t>coule pendant le mouvement</w:t>
       </w:r>
       <w:r>
@@ -4545,182 +4158,86 @@
         </w:r>
       </w:ins>
       <w:r>
-        <w:t xml:space="preserve">. </w:t>
-      </w:r>
-      <w:r>
-        <w:rPr>
-          <w:highlight w:val="yellow"/>
-        </w:rPr>
-        <w:t>Elle reste visible (mais vide) pendant la phase 2 et lorsque la position a été tenu une seconde, la barre disparait et indique au participant qu</w:t>
+        <w:t>. Elle reste visible (mais vide) pendant la phase 2 et lorsque la position a été tenu une seconde, la barre disparait et indique au participant qu</w:t>
       </w:r>
       <w:ins w:id="45" w:author="Cyril Duclos" w:date="2022-07-11T08:53:00Z">
         <w:r>
-          <w:rPr>
-            <w:highlight w:val="yellow"/>
-          </w:rPr>
           <w:t>'</w:t>
         </w:r>
       </w:ins>
       <w:r>
-        <w:rPr>
-          <w:highlight w:val="yellow"/>
-        </w:rPr>
         <w:t>i</w:t>
       </w:r>
       <w:ins w:id="46" w:author="Cyril Duclos" w:date="2022-07-11T08:53:00Z">
         <w:r>
-          <w:rPr>
-            <w:highlight w:val="yellow"/>
-          </w:rPr>
           <w:t>l</w:t>
         </w:r>
       </w:ins>
       <w:r>
-        <w:rPr>
-          <w:highlight w:val="yellow"/>
-        </w:rPr>
         <w:t xml:space="preserve"> peut passer à la phase 3 c’est-à-dire revenir à la posit</w:t>
       </w:r>
       <w:r>
-        <w:rPr>
-          <w:highlight w:val="yellow"/>
-        </w:rPr>
         <w:t>i</w:t>
       </w:r>
       <w:r>
-        <w:rPr>
-          <w:highlight w:val="yellow"/>
-        </w:rPr>
-        <w:t>on de départ (phase 3).</w:t>
-      </w:r>
-      <w:r>
-        <w:t xml:space="preserve"> </w:t>
-      </w:r>
-      <w:r>
-        <w:rPr>
-          <w:highlight w:val="yellow"/>
-        </w:rPr>
-        <w:t>Pendant la Phase 3</w:t>
+        <w:t>on de départ (phase 3). Pendant la Phase 3</w:t>
       </w:r>
       <w:ins w:id="47" w:author="Cyril Duclos" w:date="2022-07-11T08:53:00Z">
         <w:r>
-          <w:rPr>
-            <w:highlight w:val="yellow"/>
-          </w:rPr>
           <w:t>,</w:t>
         </w:r>
       </w:ins>
       <w:r>
-        <w:rPr>
-          <w:highlight w:val="yellow"/>
-        </w:rPr>
         <w:t xml:space="preserve"> la barre du </w:t>
       </w:r>
       <w:r>
-        <w:rPr>
-          <w:highlight w:val="yellow"/>
-        </w:rPr>
         <w:t>chronomètre</w:t>
       </w:r>
       <w:r>
-        <w:rPr>
-          <w:highlight w:val="yellow"/>
-        </w:rPr>
         <w:t xml:space="preserve"> n’</w:t>
       </w:r>
       <w:ins w:id="48" w:author="Cyril Duclos" w:date="2022-07-11T08:53:00Z">
         <w:r>
-          <w:rPr>
-            <w:highlight w:val="yellow"/>
-          </w:rPr>
           <w:t>e</w:t>
         </w:r>
       </w:ins>
       <w:r>
-        <w:rPr>
-          <w:highlight w:val="yellow"/>
-        </w:rPr>
-        <w:t>st pas visible.</w:t>
+        <w:t xml:space="preserve">st pas visible. Elle </w:t>
+      </w:r>
+      <w:r>
+        <w:t>réapparait</w:t>
+      </w:r>
+      <w:r>
+        <w:t xml:space="preserve">, pleine, au moment </w:t>
+      </w:r>
+      <w:r>
+        <w:t>où</w:t>
+      </w:r>
+      <w:r>
+        <w:t xml:space="preserve"> le parti</w:t>
+      </w:r>
+      <w:r>
+        <w:t>ci</w:t>
+      </w:r>
+      <w:r>
+        <w:t xml:space="preserve">pant </w:t>
+      </w:r>
+      <w:r>
+        <w:t>positionne</w:t>
       </w:r>
       <w:r>
         <w:t xml:space="preserve"> </w:t>
       </w:r>
       <w:r>
-        <w:rPr>
-          <w:highlight w:val="yellow"/>
-        </w:rPr>
-        <w:t xml:space="preserve">Elle </w:t>
-      </w:r>
-      <w:r>
-        <w:rPr>
-          <w:highlight w:val="yellow"/>
-        </w:rPr>
-        <w:t>réapparait</w:t>
-      </w:r>
-      <w:r>
-        <w:rPr>
-          <w:highlight w:val="yellow"/>
-        </w:rPr>
-        <w:t xml:space="preserve">, pleine, au moment </w:t>
-      </w:r>
-      <w:r>
-        <w:rPr>
-          <w:highlight w:val="yellow"/>
-        </w:rPr>
-        <w:t>où</w:t>
-      </w:r>
-      <w:r>
-        <w:rPr>
-          <w:highlight w:val="yellow"/>
-        </w:rPr>
-        <w:t xml:space="preserve"> le parti</w:t>
-      </w:r>
-      <w:r>
-        <w:rPr>
-          <w:highlight w:val="yellow"/>
-        </w:rPr>
-        <w:t>ci</w:t>
-      </w:r>
-      <w:r>
-        <w:rPr>
-          <w:highlight w:val="yellow"/>
-        </w:rPr>
-        <w:t xml:space="preserve">pant </w:t>
-      </w:r>
-      <w:r>
-        <w:rPr>
-          <w:highlight w:val="yellow"/>
-        </w:rPr>
-        <w:t>positionne</w:t>
-      </w:r>
-      <w:r>
-        <w:rPr>
-          <w:highlight w:val="yellow"/>
-        </w:rPr>
-        <w:t xml:space="preserve"> </w:t>
-      </w:r>
-      <w:r>
-        <w:rPr>
-          <w:highlight w:val="yellow"/>
-        </w:rPr>
         <w:t>sa</w:t>
       </w:r>
       <w:r>
-        <w:rPr>
-          <w:highlight w:val="yellow"/>
-        </w:rPr>
         <w:t xml:space="preserve"> main sur la position de départ</w:t>
       </w:r>
       <w:r>
-        <w:rPr>
-          <w:highlight w:val="yellow"/>
-        </w:rPr>
         <w:t xml:space="preserve"> et que l'essai peut commencer (patron de vibration sélectionné)</w:t>
       </w:r>
       <w:r>
-        <w:rPr>
-          <w:highlight w:val="yellow"/>
-        </w:rPr>
         <w:t>.</w:t>
       </w:r>
       <w:r>
@@ -6055,7 +5572,7 @@
 </file>
 
 <file path=word/comments.xml><?xml version="1.0" encoding="utf-8"?>
-<w:comments xmlns:wpc="http://schemas.microsoft.com/office/word/2010/wordprocessingCanvas" xmlns:cx="http://schemas.microsoft.com/office/drawing/2014/chartex" xmlns:cx1="http://schemas.microsoft.com/office/drawing/2015/9/8/chartex" xmlns:cx2="http://schemas.microsoft.com/office/drawing/2015/10/21/chartex" xmlns:cx3="http://schemas.microsoft.com/office/drawing/2016/5/9/chartex" xmlns:cx4="http://schemas.microsoft.com/office/drawing/2016/5/10/chartex" xmlns:cx5="http://schemas.microsoft.com/office/drawing/2016/5/11/chartex" xmlns:cx6="http://schemas.microsoft.com/office/drawing/2016/5/12/chartex" xmlns:cx7="http://schemas.microsoft.com/office/drawing/2016/5/13/chartex" xmlns:cx8="http://schemas.microsoft.com/office/drawing/2016/5/14/chartex" xmlns:mc="http://schemas.openxmlformats.org/markup-compatibility/2006" xmlns:aink="http://schemas.microsoft.com/office/drawing/2016/ink" xmlns:am3d="http://schemas.microsoft.com/office/drawing/2017/model3d" xmlns:o="urn:schemas-microsoft-com:office:office" xmlns:oel="http://schemas.microsoft.com/office/2019/extlst" xmlns:r="http://schemas.openxmlformats.org/officeDocument/2006/relationships" xmlns:m="http://schemas.openxmlformats.org/officeDocument/2006/math" xmlns:v="urn:schemas-microsoft-com:vml" xmlns:wp14="http://schemas.microsoft.com/office/word/2010/wordprocessingDrawing" xmlns:wp="http://schemas.openxmlformats.org/drawingml/2006/wordprocessingDrawing" xmlns:w10="urn:schemas-microsoft-com:office:word" xmlns:w="http://schemas.openxmlformats.org/wordprocessingml/2006/main" xmlns:w14="http://schemas.microsoft.com/office/word/2010/wordml" xmlns:w15="http://schemas.microsoft.com/office/word/2012/wordml" xmlns:w16cex="http://schemas.microsoft.com/office/word/2018/wordml/cex" xmlns:w16cid="http://schemas.microsoft.com/office/word/2016/wordml/cid" xmlns:w16="http://schemas.microsoft.com/office/word/2018/wordml" xmlns:w16sdtdh="http://schemas.microsoft.com/office/word/2020/wordml/sdtdatahash" xmlns:w16se="http://schemas.microsoft.com/office/word/2015/wordml/symex" xmlns:wpg="http://schemas.microsoft.com/office/word/2010/wordprocessingGroup" xmlns:wpi="http://schemas.microsoft.com/office/word/2010/wordprocessingInk" xmlns:wne="http://schemas.microsoft.com/office/word/2006/wordml" xmlns:wps="http://schemas.microsoft.com/office/word/2010/wordprocessingShape" mc:Ignorable="w14 w15 w16se w16cid w16 w16cex w16sdtdh wp14">
+<w:comments xmlns:wpc="http://schemas.microsoft.com/office/word/2010/wordprocessingCanvas" xmlns:cx="http://schemas.microsoft.com/office/drawing/2014/chartex" xmlns:cx1="http://schemas.microsoft.com/office/drawing/2015/9/8/chartex" xmlns:cx2="http://schemas.microsoft.com/office/drawing/2015/10/21/chartex" xmlns:cx3="http://schemas.microsoft.com/office/drawing/2016/5/9/chartex" xmlns:cx4="http://schemas.microsoft.com/office/drawing/2016/5/10/chartex" xmlns:cx5="http://schemas.microsoft.com/office/drawing/2016/5/11/chartex" xmlns:cx6="http://schemas.microsoft.com/office/drawing/2016/5/12/chartex" xmlns:cx7="http://schemas.microsoft.com/office/drawing/2016/5/13/chartex" xmlns:cx8="http://schemas.microsoft.com/office/drawing/2016/5/14/chartex" xmlns:mc="http://schemas.openxmlformats.org/markup-compatibility/2006" xmlns:aink="http://schemas.microsoft.com/office/drawing/2016/ink" xmlns:am3d="http://schemas.microsoft.com/office/drawing/2017/model3d" xmlns:o="urn:schemas-microsoft-com:office:office" xmlns:oel="http://schemas.microsoft.com/office/2019/extlst" xmlns:r="http://schemas.openxmlformats.org/officeDocument/2006/relationships" xmlns:m="http://schemas.openxmlformats.org/officeDocument/2006/math" xmlns:v="urn:schemas-microsoft-com:vml" xmlns:wp14="http://schemas.microsoft.com/office/word/2010/wordprocessingDrawing" xmlns:wp="http://schemas.openxmlformats.org/drawingml/2006/wordprocessingDrawing" xmlns:w10="urn:schemas-microsoft-com:office:word" xmlns:w="http://schemas.openxmlformats.org/wordprocessingml/2006/main" xmlns:w14="http://schemas.microsoft.com/office/word/2010/wordml" xmlns:w15="http://schemas.microsoft.com/office/word/2012/wordml" xmlns:w16cex="http://schemas.microsoft.com/office/word/2018/wordml/cex" xmlns:w16cid="http://schemas.microsoft.com/office/word/2016/wordml/cid" xmlns:w16="http://schemas.microsoft.com/office/word/2018/wordml" xmlns:w16du="http://schemas.microsoft.com/office/word/2023/wordml/word16du" xmlns:w16sdtdh="http://schemas.microsoft.com/office/word/2020/wordml/sdtdatahash" xmlns:w16se="http://schemas.microsoft.com/office/word/2015/wordml/symex" xmlns:wpg="http://schemas.microsoft.com/office/word/2010/wordprocessingGroup" xmlns:wpi="http://schemas.microsoft.com/office/word/2010/wordprocessingInk" xmlns:wne="http://schemas.microsoft.com/office/word/2006/wordml" xmlns:wps="http://schemas.microsoft.com/office/word/2010/wordprocessingShape" mc:Ignorable="w14 w15 w16se w16cid w16 w16cex w16sdtdh wp14">
   <w:comment w:id="0" w:author="Kevin Chenier" w:date="2022-08-21T13:31:00Z" w:initials="KC">
     <w:p>
       <w:pPr>
@@ -6536,7 +6053,7 @@
 </file>
 
 <file path=word/commentsExtended.xml><?xml version="1.0" encoding="utf-8"?>
-<w15:commentsEx xmlns:wpc="http://schemas.microsoft.com/office/word/2010/wordprocessingCanvas" xmlns:cx="http://schemas.microsoft.com/office/drawing/2014/chartex" xmlns:cx1="http://schemas.microsoft.com/office/drawing/2015/9/8/chartex" xmlns:cx2="http://schemas.microsoft.com/office/drawing/2015/10/21/chartex" xmlns:cx3="http://schemas.microsoft.com/office/drawing/2016/5/9/chartex" xmlns:cx4="http://schemas.microsoft.com/office/drawing/2016/5/10/chartex" xmlns:cx5="http://schemas.microsoft.com/office/drawing/2016/5/11/chartex" xmlns:cx6="http://schemas.microsoft.com/office/drawing/2016/5/12/chartex" xmlns:cx7="http://schemas.microsoft.com/office/drawing/2016/5/13/chartex" xmlns:cx8="http://schemas.microsoft.com/office/drawing/2016/5/14/chartex" xmlns:mc="http://schemas.openxmlformats.org/markup-compatibility/2006" xmlns:aink="http://schemas.microsoft.com/office/drawing/2016/ink" xmlns:am3d="http://schemas.microsoft.com/office/drawing/2017/model3d" xmlns:o="urn:schemas-microsoft-com:office:office" xmlns:oel="http://schemas.microsoft.com/office/2019/extlst" xmlns:r="http://schemas.openxmlformats.org/officeDocument/2006/relationships" xmlns:m="http://schemas.openxmlformats.org/officeDocument/2006/math" xmlns:v="urn:schemas-microsoft-com:vml" xmlns:wp14="http://schemas.microsoft.com/office/word/2010/wordprocessingDrawing" xmlns:wp="http://schemas.openxmlformats.org/drawingml/2006/wordprocessingDrawing" xmlns:w10="urn:schemas-microsoft-com:office:word" xmlns:w="http://schemas.openxmlformats.org/wordprocessingml/2006/main" xmlns:w14="http://schemas.microsoft.com/office/word/2010/wordml" xmlns:w15="http://schemas.microsoft.com/office/word/2012/wordml" xmlns:w16cex="http://schemas.microsoft.com/office/word/2018/wordml/cex" xmlns:w16cid="http://schemas.microsoft.com/office/word/2016/wordml/cid" xmlns:w16="http://schemas.microsoft.com/office/word/2018/wordml" xmlns:w16sdtdh="http://schemas.microsoft.com/office/word/2020/wordml/sdtdatahash" xmlns:w16se="http://schemas.microsoft.com/office/word/2015/wordml/symex" xmlns:wpg="http://schemas.microsoft.com/office/word/2010/wordprocessingGroup" xmlns:wpi="http://schemas.microsoft.com/office/word/2010/wordprocessingInk" xmlns:wne="http://schemas.microsoft.com/office/word/2006/wordml" xmlns:wps="http://schemas.microsoft.com/office/word/2010/wordprocessingShape" mc:Ignorable="w14 w15 w16se w16cid w16 w16cex w16sdtdh wp14">
+<w15:commentsEx xmlns:wpc="http://schemas.microsoft.com/office/word/2010/wordprocessingCanvas" xmlns:cx="http://schemas.microsoft.com/office/drawing/2014/chartex" xmlns:cx1="http://schemas.microsoft.com/office/drawing/2015/9/8/chartex" xmlns:cx2="http://schemas.microsoft.com/office/drawing/2015/10/21/chartex" xmlns:cx3="http://schemas.microsoft.com/office/drawing/2016/5/9/chartex" xmlns:cx4="http://schemas.microsoft.com/office/drawing/2016/5/10/chartex" xmlns:cx5="http://schemas.microsoft.com/office/drawing/2016/5/11/chartex" xmlns:cx6="http://schemas.microsoft.com/office/drawing/2016/5/12/chartex" xmlns:cx7="http://schemas.microsoft.com/office/drawing/2016/5/13/chartex" xmlns:cx8="http://schemas.microsoft.com/office/drawing/2016/5/14/chartex" xmlns:mc="http://schemas.openxmlformats.org/markup-compatibility/2006" xmlns:aink="http://schemas.microsoft.com/office/drawing/2016/ink" xmlns:am3d="http://schemas.microsoft.com/office/drawing/2017/model3d" xmlns:o="urn:schemas-microsoft-com:office:office" xmlns:oel="http://schemas.microsoft.com/office/2019/extlst" xmlns:r="http://schemas.openxmlformats.org/officeDocument/2006/relationships" xmlns:m="http://schemas.openxmlformats.org/officeDocument/2006/math" xmlns:v="urn:schemas-microsoft-com:vml" xmlns:wp14="http://schemas.microsoft.com/office/word/2010/wordprocessingDrawing" xmlns:wp="http://schemas.openxmlformats.org/drawingml/2006/wordprocessingDrawing" xmlns:w10="urn:schemas-microsoft-com:office:word" xmlns:w="http://schemas.openxmlformats.org/wordprocessingml/2006/main" xmlns:w14="http://schemas.microsoft.com/office/word/2010/wordml" xmlns:w15="http://schemas.microsoft.com/office/word/2012/wordml" xmlns:w16cex="http://schemas.microsoft.com/office/word/2018/wordml/cex" xmlns:w16cid="http://schemas.microsoft.com/office/word/2016/wordml/cid" xmlns:w16="http://schemas.microsoft.com/office/word/2018/wordml" xmlns:w16du="http://schemas.microsoft.com/office/word/2023/wordml/word16du" xmlns:w16sdtdh="http://schemas.microsoft.com/office/word/2020/wordml/sdtdatahash" xmlns:w16se="http://schemas.microsoft.com/office/word/2015/wordml/symex" xmlns:wpg="http://schemas.microsoft.com/office/word/2010/wordprocessingGroup" xmlns:wpi="http://schemas.microsoft.com/office/word/2010/wordprocessingInk" xmlns:wne="http://schemas.microsoft.com/office/word/2006/wordml" xmlns:wps="http://schemas.microsoft.com/office/word/2010/wordprocessingShape" mc:Ignorable="w14 w15 w16se w16cid w16 w16cex w16sdtdh wp14">
   <w15:commentEx w15:paraId="258CC402" w15:done="0"/>
   <w15:commentEx w15:paraId="1989E85F" w15:done="0"/>
   <w15:commentEx w15:paraId="5CF405AE" w15:done="0"/>
@@ -6569,7 +6086,7 @@
 </file>
 
 <file path=word/commentsExtensible.xml><?xml version="1.0" encoding="utf-8"?>
-<w16cex:commentsExtensible xmlns:wpc="http://schemas.microsoft.com/office/word/2010/wordprocessingCanvas" xmlns:cx="http://schemas.microsoft.com/office/drawing/2014/chartex" xmlns:cx1="http://schemas.microsoft.com/office/drawing/2015/9/8/chartex" xmlns:cx2="http://schemas.microsoft.com/office/drawing/2015/10/21/chartex" xmlns:cx3="http://schemas.microsoft.com/office/drawing/2016/5/9/chartex" xmlns:cx4="http://schemas.microsoft.com/office/drawing/2016/5/10/chartex" xmlns:cx5="http://schemas.microsoft.com/office/drawing/2016/5/11/chartex" xmlns:cx6="http://schemas.microsoft.com/office/drawing/2016/5/12/chartex" xmlns:cx7="http://schemas.microsoft.com/office/drawing/2016/5/13/chartex" xmlns:cx8="http://schemas.microsoft.com/office/drawing/2016/5/14/chartex" xmlns:mc="http://schemas.openxmlformats.org/markup-compatibility/2006" xmlns:aink="http://schemas.microsoft.com/office/drawing/2016/ink" xmlns:am3d="http://schemas.microsoft.com/office/drawing/2017/model3d" xmlns:o="urn:schemas-microsoft-com:office:office" xmlns:oel="http://schemas.microsoft.com/office/2019/extlst" xmlns:r="http://schemas.openxmlformats.org/officeDocument/2006/relationships" xmlns:m="http://schemas.openxmlformats.org/officeDocument/2006/math" xmlns:v="urn:schemas-microsoft-com:vml" xmlns:wp14="http://schemas.microsoft.com/office/word/2010/wordprocessingDrawing" xmlns:wp="http://schemas.openxmlformats.org/drawingml/2006/wordprocessingDrawing" xmlns:w10="urn:schemas-microsoft-com:office:word" xmlns:w="http://schemas.openxmlformats.org/wordprocessingml/2006/main" xmlns:w14="http://schemas.microsoft.com/office/word/2010/wordml" xmlns:w15="http://schemas.microsoft.com/office/word/2012/wordml" xmlns:w16cex="http://schemas.microsoft.com/office/word/2018/wordml/cex" xmlns:w16cid="http://schemas.microsoft.com/office/word/2016/wordml/cid" xmlns:w16="http://schemas.microsoft.com/office/word/2018/wordml" xmlns:w16sdtdh="http://schemas.microsoft.com/office/word/2020/wordml/sdtdatahash" xmlns:w16se="http://schemas.microsoft.com/office/word/2015/wordml/symex" xmlns:wpg="http://schemas.microsoft.com/office/word/2010/wordprocessingGroup" xmlns:wpi="http://schemas.microsoft.com/office/word/2010/wordprocessingInk" xmlns:wne="http://schemas.microsoft.com/office/word/2006/wordml" xmlns:wps="http://schemas.microsoft.com/office/word/2010/wordprocessingShape" mc:Ignorable="w14 w15 w16se w16cid w16 w16cex w16sdtdh wp14">
+<w16cex:commentsExtensible xmlns:wpc="http://schemas.microsoft.com/office/word/2010/wordprocessingCanvas" xmlns:cx="http://schemas.microsoft.com/office/drawing/2014/chartex" xmlns:cx1="http://schemas.microsoft.com/office/drawing/2015/9/8/chartex" xmlns:cx2="http://schemas.microsoft.com/office/drawing/2015/10/21/chartex" xmlns:cx3="http://schemas.microsoft.com/office/drawing/2016/5/9/chartex" xmlns:cx4="http://schemas.microsoft.com/office/drawing/2016/5/10/chartex" xmlns:cx5="http://schemas.microsoft.com/office/drawing/2016/5/11/chartex" xmlns:cx6="http://schemas.microsoft.com/office/drawing/2016/5/12/chartex" xmlns:cx7="http://schemas.microsoft.com/office/drawing/2016/5/13/chartex" xmlns:cx8="http://schemas.microsoft.com/office/drawing/2016/5/14/chartex" xmlns:mc="http://schemas.openxmlformats.org/markup-compatibility/2006" xmlns:aink="http://schemas.microsoft.com/office/drawing/2016/ink" xmlns:am3d="http://schemas.microsoft.com/office/drawing/2017/model3d" xmlns:o="urn:schemas-microsoft-com:office:office" xmlns:oel="http://schemas.microsoft.com/office/2019/extlst" xmlns:r="http://schemas.openxmlformats.org/officeDocument/2006/relationships" xmlns:m="http://schemas.openxmlformats.org/officeDocument/2006/math" xmlns:v="urn:schemas-microsoft-com:vml" xmlns:wp14="http://schemas.microsoft.com/office/word/2010/wordprocessingDrawing" xmlns:wp="http://schemas.openxmlformats.org/drawingml/2006/wordprocessingDrawing" xmlns:w10="urn:schemas-microsoft-com:office:word" xmlns:w="http://schemas.openxmlformats.org/wordprocessingml/2006/main" xmlns:w14="http://schemas.microsoft.com/office/word/2010/wordml" xmlns:w15="http://schemas.microsoft.com/office/word/2012/wordml" xmlns:w16cex="http://schemas.microsoft.com/office/word/2018/wordml/cex" xmlns:w16cid="http://schemas.microsoft.com/office/word/2016/wordml/cid" xmlns:w16="http://schemas.microsoft.com/office/word/2018/wordml" xmlns:w16du="http://schemas.microsoft.com/office/word/2023/wordml/word16du" xmlns:w16sdtdh="http://schemas.microsoft.com/office/word/2020/wordml/sdtdatahash" xmlns:w16se="http://schemas.microsoft.com/office/word/2015/wordml/symex" xmlns:wpg="http://schemas.microsoft.com/office/word/2010/wordprocessingGroup" xmlns:wpi="http://schemas.microsoft.com/office/word/2010/wordprocessingInk" xmlns:wne="http://schemas.microsoft.com/office/word/2006/wordml" xmlns:wps="http://schemas.microsoft.com/office/word/2010/wordprocessingShape" mc:Ignorable="w14 w15 w16se w16cid w16 w16cex w16sdtdh wp14">
   <w16cex:commentExtensible w16cex:durableId="26ACB231" w16cex:dateUtc="2022-08-21T17:31:00Z"/>
   <w16cex:commentExtensible w16cex:durableId="26ACB29F" w16cex:dateUtc="2022-08-21T17:33:00Z"/>
   <w16cex:commentExtensible w16cex:durableId="26ACB2E8" w16cex:dateUtc="2022-08-21T17:34:00Z"/>
@@ -6594,7 +6111,7 @@
 </file>
 
 <file path=word/commentsIds.xml><?xml version="1.0" encoding="utf-8"?>
-<w16cid:commentsIds xmlns:wpc="http://schemas.microsoft.com/office/word/2010/wordprocessingCanvas" xmlns:cx="http://schemas.microsoft.com/office/drawing/2014/chartex" xmlns:cx1="http://schemas.microsoft.com/office/drawing/2015/9/8/chartex" xmlns:cx2="http://schemas.microsoft.com/office/drawing/2015/10/21/chartex" xmlns:cx3="http://schemas.microsoft.com/office/drawing/2016/5/9/chartex" xmlns:cx4="http://schemas.microsoft.com/office/drawing/2016/5/10/chartex" xmlns:cx5="http://schemas.microsoft.com/office/drawing/2016/5/11/chartex" xmlns:cx6="http://schemas.microsoft.com/office/drawing/2016/5/12/chartex" xmlns:cx7="http://schemas.microsoft.com/office/drawing/2016/5/13/chartex" xmlns:cx8="http://schemas.microsoft.com/office/drawing/2016/5/14/chartex" xmlns:mc="http://schemas.openxmlformats.org/markup-compatibility/2006" xmlns:aink="http://schemas.microsoft.com/office/drawing/2016/ink" xmlns:am3d="http://schemas.microsoft.com/office/drawing/2017/model3d" xmlns:o="urn:schemas-microsoft-com:office:office" xmlns:oel="http://schemas.microsoft.com/office/2019/extlst" xmlns:r="http://schemas.openxmlformats.org/officeDocument/2006/relationships" xmlns:m="http://schemas.openxmlformats.org/officeDocument/2006/math" xmlns:v="urn:schemas-microsoft-com:vml" xmlns:wp14="http://schemas.microsoft.com/office/word/2010/wordprocessingDrawing" xmlns:wp="http://schemas.openxmlformats.org/drawingml/2006/wordprocessingDrawing" xmlns:w10="urn:schemas-microsoft-com:office:word" xmlns:w="http://schemas.openxmlformats.org/wordprocessingml/2006/main" xmlns:w14="http://schemas.microsoft.com/office/word/2010/wordml" xmlns:w15="http://schemas.microsoft.com/office/word/2012/wordml" xmlns:w16cex="http://schemas.microsoft.com/office/word/2018/wordml/cex" xmlns:w16cid="http://schemas.microsoft.com/office/word/2016/wordml/cid" xmlns:w16="http://schemas.microsoft.com/office/word/2018/wordml" xmlns:w16sdtdh="http://schemas.microsoft.com/office/word/2020/wordml/sdtdatahash" xmlns:w16se="http://schemas.microsoft.com/office/word/2015/wordml/symex" xmlns:wpg="http://schemas.microsoft.com/office/word/2010/wordprocessingGroup" xmlns:wpi="http://schemas.microsoft.com/office/word/2010/wordprocessingInk" xmlns:wne="http://schemas.microsoft.com/office/word/2006/wordml" xmlns:wps="http://schemas.microsoft.com/office/word/2010/wordprocessingShape" mc:Ignorable="w14 w15 w16se w16cid w16 w16cex w16sdtdh wp14">
+<w16cid:commentsIds xmlns:wpc="http://schemas.microsoft.com/office/word/2010/wordprocessingCanvas" xmlns:cx="http://schemas.microsoft.com/office/drawing/2014/chartex" xmlns:cx1="http://schemas.microsoft.com/office/drawing/2015/9/8/chartex" xmlns:cx2="http://schemas.microsoft.com/office/drawing/2015/10/21/chartex" xmlns:cx3="http://schemas.microsoft.com/office/drawing/2016/5/9/chartex" xmlns:cx4="http://schemas.microsoft.com/office/drawing/2016/5/10/chartex" xmlns:cx5="http://schemas.microsoft.com/office/drawing/2016/5/11/chartex" xmlns:cx6="http://schemas.microsoft.com/office/drawing/2016/5/12/chartex" xmlns:cx7="http://schemas.microsoft.com/office/drawing/2016/5/13/chartex" xmlns:cx8="http://schemas.microsoft.com/office/drawing/2016/5/14/chartex" xmlns:mc="http://schemas.openxmlformats.org/markup-compatibility/2006" xmlns:aink="http://schemas.microsoft.com/office/drawing/2016/ink" xmlns:am3d="http://schemas.microsoft.com/office/drawing/2017/model3d" xmlns:o="urn:schemas-microsoft-com:office:office" xmlns:oel="http://schemas.microsoft.com/office/2019/extlst" xmlns:r="http://schemas.openxmlformats.org/officeDocument/2006/relationships" xmlns:m="http://schemas.openxmlformats.org/officeDocument/2006/math" xmlns:v="urn:schemas-microsoft-com:vml" xmlns:wp14="http://schemas.microsoft.com/office/word/2010/wordprocessingDrawing" xmlns:wp="http://schemas.openxmlformats.org/drawingml/2006/wordprocessingDrawing" xmlns:w10="urn:schemas-microsoft-com:office:word" xmlns:w="http://schemas.openxmlformats.org/wordprocessingml/2006/main" xmlns:w14="http://schemas.microsoft.com/office/word/2010/wordml" xmlns:w15="http://schemas.microsoft.com/office/word/2012/wordml" xmlns:w16cex="http://schemas.microsoft.com/office/word/2018/wordml/cex" xmlns:w16cid="http://schemas.microsoft.com/office/word/2016/wordml/cid" xmlns:w16="http://schemas.microsoft.com/office/word/2018/wordml" xmlns:w16du="http://schemas.microsoft.com/office/word/2023/wordml/word16du" xmlns:w16sdtdh="http://schemas.microsoft.com/office/word/2020/wordml/sdtdatahash" xmlns:w16se="http://schemas.microsoft.com/office/word/2015/wordml/symex" xmlns:wpg="http://schemas.microsoft.com/office/word/2010/wordprocessingGroup" xmlns:wpi="http://schemas.microsoft.com/office/word/2010/wordprocessingInk" xmlns:wne="http://schemas.microsoft.com/office/word/2006/wordml" xmlns:wps="http://schemas.microsoft.com/office/word/2010/wordprocessingShape" mc:Ignorable="w14 w15 w16se w16cid w16 w16cex w16sdtdh wp14">
   <w16cid:commentId w16cid:paraId="258CC402" w16cid:durableId="26ACB231"/>
   <w16cid:commentId w16cid:paraId="1989E85F" w16cid:durableId="26ACB29F"/>
   <w16cid:commentId w16cid:paraId="5CF405AE" w16cid:durableId="26ACB2E8"/>
@@ -6627,7 +6144,7 @@
 </file>
 
 <file path=word/numbering.xml><?xml version="1.0" encoding="utf-8"?>
-<w:numbering xmlns:wpc="http://schemas.microsoft.com/office/word/2010/wordprocessingCanvas" xmlns:cx="http://schemas.microsoft.com/office/drawing/2014/chartex" xmlns:cx1="http://schemas.microsoft.com/office/drawing/2015/9/8/chartex" xmlns:cx2="http://schemas.microsoft.com/office/drawing/2015/10/21/chartex" xmlns:cx3="http://schemas.microsoft.com/office/drawing/2016/5/9/chartex" xmlns:cx4="http://schemas.microsoft.com/office/drawing/2016/5/10/chartex" xmlns:cx5="http://schemas.microsoft.com/office/drawing/2016/5/11/chartex" xmlns:cx6="http://schemas.microsoft.com/office/drawing/2016/5/12/chartex" xmlns:cx7="http://schemas.microsoft.com/office/drawing/2016/5/13/chartex" xmlns:cx8="http://schemas.microsoft.com/office/drawing/2016/5/14/chartex" xmlns:mc="http://schemas.openxmlformats.org/markup-compatibility/2006" xmlns:aink="http://schemas.microsoft.com/office/drawing/2016/ink" xmlns:am3d="http://schemas.microsoft.com/office/drawing/2017/model3d" xmlns:o="urn:schemas-microsoft-com:office:office" xmlns:oel="http://schemas.microsoft.com/office/2019/extlst" xmlns:r="http://schemas.openxmlformats.org/officeDocument/2006/relationships" xmlns:m="http://schemas.openxmlformats.org/officeDocument/2006/math" xmlns:v="urn:schemas-microsoft-com:vml" xmlns:wp14="http://schemas.microsoft.com/office/word/2010/wordprocessingDrawing" xmlns:wp="http://schemas.openxmlformats.org/drawingml/2006/wordprocessingDrawing" xmlns:w10="urn:schemas-microsoft-com:office:word" xmlns:w="http://schemas.openxmlformats.org/wordprocessingml/2006/main" xmlns:w14="http://schemas.microsoft.com/office/word/2010/wordml" xmlns:w15="http://schemas.microsoft.com/office/word/2012/wordml" xmlns:w16cex="http://schemas.microsoft.com/office/word/2018/wordml/cex" xmlns:w16cid="http://schemas.microsoft.com/office/word/2016/wordml/cid" xmlns:w16="http://schemas.microsoft.com/office/word/2018/wordml" xmlns:w16sdtdh="http://schemas.microsoft.com/office/word/2020/wordml/sdtdatahash" xmlns:w16se="http://schemas.microsoft.com/office/word/2015/wordml/symex" xmlns:wpg="http://schemas.microsoft.com/office/word/2010/wordprocessingGroup" xmlns:wpi="http://schemas.microsoft.com/office/word/2010/wordprocessingInk" xmlns:wne="http://schemas.microsoft.com/office/word/2006/wordml" xmlns:wps="http://schemas.microsoft.com/office/word/2010/wordprocessingShape" mc:Ignorable="w14 w15 w16se w16cid w16 w16cex w16sdtdh wp14">
+<w:numbering xmlns:wpc="http://schemas.microsoft.com/office/word/2010/wordprocessingCanvas" xmlns:cx="http://schemas.microsoft.com/office/drawing/2014/chartex" xmlns:cx1="http://schemas.microsoft.com/office/drawing/2015/9/8/chartex" xmlns:cx2="http://schemas.microsoft.com/office/drawing/2015/10/21/chartex" xmlns:cx3="http://schemas.microsoft.com/office/drawing/2016/5/9/chartex" xmlns:cx4="http://schemas.microsoft.com/office/drawing/2016/5/10/chartex" xmlns:cx5="http://schemas.microsoft.com/office/drawing/2016/5/11/chartex" xmlns:cx6="http://schemas.microsoft.com/office/drawing/2016/5/12/chartex" xmlns:cx7="http://schemas.microsoft.com/office/drawing/2016/5/13/chartex" xmlns:cx8="http://schemas.microsoft.com/office/drawing/2016/5/14/chartex" xmlns:mc="http://schemas.openxmlformats.org/markup-compatibility/2006" xmlns:aink="http://schemas.microsoft.com/office/drawing/2016/ink" xmlns:am3d="http://schemas.microsoft.com/office/drawing/2017/model3d" xmlns:o="urn:schemas-microsoft-com:office:office" xmlns:oel="http://schemas.microsoft.com/office/2019/extlst" xmlns:r="http://schemas.openxmlformats.org/officeDocument/2006/relationships" xmlns:m="http://schemas.openxmlformats.org/officeDocument/2006/math" xmlns:v="urn:schemas-microsoft-com:vml" xmlns:wp14="http://schemas.microsoft.com/office/word/2010/wordprocessingDrawing" xmlns:wp="http://schemas.openxmlformats.org/drawingml/2006/wordprocessingDrawing" xmlns:w10="urn:schemas-microsoft-com:office:word" xmlns:w="http://schemas.openxmlformats.org/wordprocessingml/2006/main" xmlns:w14="http://schemas.microsoft.com/office/word/2010/wordml" xmlns:w15="http://schemas.microsoft.com/office/word/2012/wordml" xmlns:w16cex="http://schemas.microsoft.com/office/word/2018/wordml/cex" xmlns:w16cid="http://schemas.microsoft.com/office/word/2016/wordml/cid" xmlns:w16="http://schemas.microsoft.com/office/word/2018/wordml" xmlns:w16du="http://schemas.microsoft.com/office/word/2023/wordml/word16du" xmlns:w16sdtdh="http://schemas.microsoft.com/office/word/2020/wordml/sdtdatahash" xmlns:w16se="http://schemas.microsoft.com/office/word/2015/wordml/symex" xmlns:wpg="http://schemas.microsoft.com/office/word/2010/wordprocessingGroup" xmlns:wpi="http://schemas.microsoft.com/office/word/2010/wordprocessingInk" xmlns:wne="http://schemas.microsoft.com/office/word/2006/wordml" xmlns:wps="http://schemas.microsoft.com/office/word/2010/wordprocessingShape" mc:Ignorable="w14 w15 w16se w16cid w16 w16cex w16sdtdh wp14">
   <w:abstractNum w:abstractNumId="0" w15:restartNumberingAfterBreak="0">
     <w:nsid w:val="1C867471"/>
     <w:multiLevelType w:val="hybridMultilevel"/>
@@ -8039,7 +7556,7 @@
 </file>
 
 <file path=word/people.xml><?xml version="1.0" encoding="utf-8"?>
-<w15:people xmlns:wpc="http://schemas.microsoft.com/office/word/2010/wordprocessingCanvas" xmlns:cx="http://schemas.microsoft.com/office/drawing/2014/chartex" xmlns:cx1="http://schemas.microsoft.com/office/drawing/2015/9/8/chartex" xmlns:cx2="http://schemas.microsoft.com/office/drawing/2015/10/21/chartex" xmlns:cx3="http://schemas.microsoft.com/office/drawing/2016/5/9/chartex" xmlns:cx4="http://schemas.microsoft.com/office/drawing/2016/5/10/chartex" xmlns:cx5="http://schemas.microsoft.com/office/drawing/2016/5/11/chartex" xmlns:cx6="http://schemas.microsoft.com/office/drawing/2016/5/12/chartex" xmlns:cx7="http://schemas.microsoft.com/office/drawing/2016/5/13/chartex" xmlns:cx8="http://schemas.microsoft.com/office/drawing/2016/5/14/chartex" xmlns:mc="http://schemas.openxmlformats.org/markup-compatibility/2006" xmlns:aink="http://schemas.microsoft.com/office/drawing/2016/ink" xmlns:am3d="http://schemas.microsoft.com/office/drawing/2017/model3d" xmlns:o="urn:schemas-microsoft-com:office:office" xmlns:oel="http://schemas.microsoft.com/office/2019/extlst" xmlns:r="http://schemas.openxmlformats.org/officeDocument/2006/relationships" xmlns:m="http://schemas.openxmlformats.org/officeDocument/2006/math" xmlns:v="urn:schemas-microsoft-com:vml" xmlns:wp14="http://schemas.microsoft.com/office/word/2010/wordprocessingDrawing" xmlns:wp="http://schemas.openxmlformats.org/drawingml/2006/wordprocessingDrawing" xmlns:w10="urn:schemas-microsoft-com:office:word" xmlns:w="http://schemas.openxmlformats.org/wordprocessingml/2006/main" xmlns:w14="http://schemas.microsoft.com/office/word/2010/wordml" xmlns:w15="http://schemas.microsoft.com/office/word/2012/wordml" xmlns:w16cex="http://schemas.microsoft.com/office/word/2018/wordml/cex" xmlns:w16cid="http://schemas.microsoft.com/office/word/2016/wordml/cid" xmlns:w16="http://schemas.microsoft.com/office/word/2018/wordml" xmlns:w16sdtdh="http://schemas.microsoft.com/office/word/2020/wordml/sdtdatahash" xmlns:w16se="http://schemas.microsoft.com/office/word/2015/wordml/symex" xmlns:wpg="http://schemas.microsoft.com/office/word/2010/wordprocessingGroup" xmlns:wpi="http://schemas.microsoft.com/office/word/2010/wordprocessingInk" xmlns:wne="http://schemas.microsoft.com/office/word/2006/wordml" xmlns:wps="http://schemas.microsoft.com/office/word/2010/wordprocessingShape" mc:Ignorable="w14 w15 w16se w16cid w16 w16cex w16sdtdh wp14">
+<w15:people xmlns:wpc="http://schemas.microsoft.com/office/word/2010/wordprocessingCanvas" xmlns:cx="http://schemas.microsoft.com/office/drawing/2014/chartex" xmlns:cx1="http://schemas.microsoft.com/office/drawing/2015/9/8/chartex" xmlns:cx2="http://schemas.microsoft.com/office/drawing/2015/10/21/chartex" xmlns:cx3="http://schemas.microsoft.com/office/drawing/2016/5/9/chartex" xmlns:cx4="http://schemas.microsoft.com/office/drawing/2016/5/10/chartex" xmlns:cx5="http://schemas.microsoft.com/office/drawing/2016/5/11/chartex" xmlns:cx6="http://schemas.microsoft.com/office/drawing/2016/5/12/chartex" xmlns:cx7="http://schemas.microsoft.com/office/drawing/2016/5/13/chartex" xmlns:cx8="http://schemas.microsoft.com/office/drawing/2016/5/14/chartex" xmlns:mc="http://schemas.openxmlformats.org/markup-compatibility/2006" xmlns:aink="http://schemas.microsoft.com/office/drawing/2016/ink" xmlns:am3d="http://schemas.microsoft.com/office/drawing/2017/model3d" xmlns:o="urn:schemas-microsoft-com:office:office" xmlns:oel="http://schemas.microsoft.com/office/2019/extlst" xmlns:r="http://schemas.openxmlformats.org/officeDocument/2006/relationships" xmlns:m="http://schemas.openxmlformats.org/officeDocument/2006/math" xmlns:v="urn:schemas-microsoft-com:vml" xmlns:wp14="http://schemas.microsoft.com/office/word/2010/wordprocessingDrawing" xmlns:wp="http://schemas.openxmlformats.org/drawingml/2006/wordprocessingDrawing" xmlns:w10="urn:schemas-microsoft-com:office:word" xmlns:w="http://schemas.openxmlformats.org/wordprocessingml/2006/main" xmlns:w14="http://schemas.microsoft.com/office/word/2010/wordml" xmlns:w15="http://schemas.microsoft.com/office/word/2012/wordml" xmlns:w16cex="http://schemas.microsoft.com/office/word/2018/wordml/cex" xmlns:w16cid="http://schemas.microsoft.com/office/word/2016/wordml/cid" xmlns:w16="http://schemas.microsoft.com/office/word/2018/wordml" xmlns:w16du="http://schemas.microsoft.com/office/word/2023/wordml/word16du" xmlns:w16sdtdh="http://schemas.microsoft.com/office/word/2020/wordml/sdtdatahash" xmlns:w16se="http://schemas.microsoft.com/office/word/2015/wordml/symex" xmlns:wpg="http://schemas.microsoft.com/office/word/2010/wordprocessingGroup" xmlns:wpi="http://schemas.microsoft.com/office/word/2010/wordprocessingInk" xmlns:wne="http://schemas.microsoft.com/office/word/2006/wordml" xmlns:wps="http://schemas.microsoft.com/office/word/2010/wordprocessingShape" mc:Ignorable="w14 w15 w16se w16cid w16 w16cex w16sdtdh wp14">
   <w15:person w15:author="Kevin Chenier">
     <w15:presenceInfo w15:providerId="Windows Live" w15:userId="efa6b1544a9598d1"/>
   </w15:person>

</xml_diff>